<commit_message>
MASTER SAFE - Alles funktioniert, auch Quartus
</commit_message>
<xml_diff>
--- a/Doku/Dokumentation.docx
+++ b/Doku/Dokumentation.docx
@@ -207,7 +207,7 @@
           <w:r>
             <w:fldChar w:fldCharType="separate"/>
           </w:r>
-          <w:hyperlink w:anchor="_Toc192857007" w:history="1">
+          <w:hyperlink w:anchor="_Toc192862993" w:history="1">
             <w:r>
               <w:rPr>
                 <w:rStyle w:val="Hyperlink"/>
@@ -249,7 +249,7 @@
                 <w:noProof/>
                 <w:webHidden/>
               </w:rPr>
-              <w:instrText xml:space="preserve"> PAGEREF _Toc192857007 \h </w:instrText>
+              <w:instrText xml:space="preserve"> PAGEREF _Toc192862993 \h </w:instrText>
             </w:r>
             <w:r>
               <w:rPr>
@@ -293,7 +293,7 @@
               <w:lang w:eastAsia="de-DE"/>
             </w:rPr>
           </w:pPr>
-          <w:hyperlink w:anchor="_Toc192857008" w:history="1">
+          <w:hyperlink w:anchor="_Toc192862994" w:history="1">
             <w:r>
               <w:rPr>
                 <w:rStyle w:val="Hyperlink"/>
@@ -335,7 +335,7 @@
                 <w:noProof/>
                 <w:webHidden/>
               </w:rPr>
-              <w:instrText xml:space="preserve"> PAGEREF _Toc192857008 \h </w:instrText>
+              <w:instrText xml:space="preserve"> PAGEREF _Toc192862994 \h </w:instrText>
             </w:r>
             <w:r>
               <w:rPr>
@@ -379,7 +379,7 @@
               <w:lang w:eastAsia="de-DE"/>
             </w:rPr>
           </w:pPr>
-          <w:hyperlink w:anchor="_Toc192857009" w:history="1">
+          <w:hyperlink w:anchor="_Toc192862995" w:history="1">
             <w:r>
               <w:rPr>
                 <w:rStyle w:val="Hyperlink"/>
@@ -421,7 +421,7 @@
                 <w:noProof/>
                 <w:webHidden/>
               </w:rPr>
-              <w:instrText xml:space="preserve"> PAGEREF _Toc192857009 \h </w:instrText>
+              <w:instrText xml:space="preserve"> PAGEREF _Toc192862995 \h </w:instrText>
             </w:r>
             <w:r>
               <w:rPr>
@@ -465,7 +465,7 @@
               <w:lang w:eastAsia="de-DE"/>
             </w:rPr>
           </w:pPr>
-          <w:hyperlink w:anchor="_Toc192857010" w:history="1">
+          <w:hyperlink w:anchor="_Toc192862996" w:history="1">
             <w:r>
               <w:rPr>
                 <w:rStyle w:val="Hyperlink"/>
@@ -507,7 +507,93 @@
                 <w:noProof/>
                 <w:webHidden/>
               </w:rPr>
-              <w:instrText xml:space="preserve"> PAGEREF _Toc192857010 \h </w:instrText>
+              <w:instrText xml:space="preserve"> PAGEREF _Toc192862996 \h </w:instrText>
+            </w:r>
+            <w:r>
+              <w:rPr>
+                <w:noProof/>
+                <w:webHidden/>
+              </w:rPr>
+            </w:r>
+            <w:r>
+              <w:rPr>
+                <w:noProof/>
+                <w:webHidden/>
+              </w:rPr>
+              <w:fldChar w:fldCharType="separate"/>
+            </w:r>
+            <w:r>
+              <w:rPr>
+                <w:noProof/>
+                <w:webHidden/>
+              </w:rPr>
+              <w:t>7</w:t>
+            </w:r>
+            <w:r>
+              <w:rPr>
+                <w:noProof/>
+                <w:webHidden/>
+              </w:rPr>
+              <w:fldChar w:fldCharType="end"/>
+            </w:r>
+          </w:hyperlink>
+        </w:p>
+        <w:p>
+          <w:pPr>
+            <w:pStyle w:val="Verzeichnis1"/>
+            <w:tabs>
+              <w:tab w:val="left" w:pos="480"/>
+              <w:tab w:val="right" w:leader="dot" w:pos="9062"/>
+            </w:tabs>
+            <w:rPr>
+              <w:rFonts w:eastAsiaTheme="minorEastAsia"/>
+              <w:noProof/>
+              <w:lang w:eastAsia="de-DE"/>
+            </w:rPr>
+          </w:pPr>
+          <w:hyperlink w:anchor="_Toc192862997" w:history="1">
+            <w:r>
+              <w:rPr>
+                <w:rStyle w:val="Hyperlink"/>
+                <w:noProof/>
+              </w:rPr>
+              <w:t>2.</w:t>
+            </w:r>
+            <w:r>
+              <w:rPr>
+                <w:rFonts w:eastAsiaTheme="minorEastAsia"/>
+                <w:noProof/>
+                <w:lang w:eastAsia="de-DE"/>
+              </w:rPr>
+              <w:tab/>
+            </w:r>
+            <w:r>
+              <w:rPr>
+                <w:rStyle w:val="Hyperlink"/>
+                <w:noProof/>
+              </w:rPr>
+              <w:t>Dokumentation der HDL-Module</w:t>
+            </w:r>
+            <w:r>
+              <w:rPr>
+                <w:noProof/>
+                <w:webHidden/>
+              </w:rPr>
+              <w:tab/>
+            </w:r>
+            <w:r>
+              <w:rPr>
+                <w:noProof/>
+                <w:webHidden/>
+              </w:rPr>
+              <w:fldChar w:fldCharType="begin"/>
+            </w:r>
+            <w:r>
+              <w:rPr>
+                <w:noProof/>
+                <w:webHidden/>
+              </w:rPr>
+              <w:instrText xml:space="preserve"> PAGEREF _Toc192862997 \h </w:instrText>
             </w:r>
             <w:r>
               <w:rPr>
@@ -577,7 +663,7 @@
           <w:numId w:val="1"/>
         </w:numPr>
       </w:pPr>
-      <w:bookmarkStart w:id="0" w:name="_Toc192857007"/>
+      <w:bookmarkStart w:id="0" w:name="_Toc192862993"/>
       <w:r>
         <w:lastRenderedPageBreak/>
         <w:t>Erklärung der algorithmischen Idee</w:t>
@@ -592,7 +678,7 @@
           <w:numId w:val="1"/>
         </w:numPr>
       </w:pPr>
-      <w:bookmarkStart w:id="1" w:name="_Toc192857008"/>
+      <w:bookmarkStart w:id="1" w:name="_Toc192862994"/>
       <w:r>
         <w:t>Einleitung</w:t>
       </w:r>
@@ -782,7 +868,7 @@
           <w:numId w:val="1"/>
         </w:numPr>
       </w:pPr>
-      <w:bookmarkStart w:id="2" w:name="_Toc192857009"/>
+      <w:bookmarkStart w:id="2" w:name="_Toc192862995"/>
       <w:r>
         <w:lastRenderedPageBreak/>
         <w:t>Algorithmik</w:t>
@@ -960,7 +1046,7 @@
           </mc:Choice>
           <mc:Fallback>
             <w:pict>
-              <v:shapetype w14:anchorId="77410FE6" id="_x0000_t32" coordsize="21600,21600" o:spt="32" o:oned="t" path="m,l21600,21600e" filled="f">
+              <v:shapetype w14:anchorId="17D8571D" id="_x0000_t32" coordsize="21600,21600" o:spt="32" o:oned="t" path="m,l21600,21600e" filled="f">
                 <v:path arrowok="t" fillok="f" o:connecttype="none"/>
                 <o:lock v:ext="edit" shapetype="t"/>
               </v:shapetype>
@@ -1030,7 +1116,7 @@
           </mc:Choice>
           <mc:Fallback>
             <w:pict>
-              <v:shape w14:anchorId="2612E258" id="Gerade Verbindung mit Pfeil 1" o:spid="_x0000_s1026" type="#_x0000_t32" style="position:absolute;margin-left:232.15pt;margin-top:72.9pt;width:24pt;height:20.25pt;flip:x;z-index:251659264;visibility:visible;mso-wrap-style:square;mso-wrap-distance-left:9pt;mso-wrap-distance-top:0;mso-wrap-distance-right:9pt;mso-wrap-distance-bottom:0;mso-position-horizontal:absolute;mso-position-horizontal-relative:text;mso-position-vertical:absolute;mso-position-vertical-relative:text" o:gfxdata="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" strokecolor="#156082 [3204]" strokeweight=".5pt">
+              <v:shape w14:anchorId="417BD470" id="Gerade Verbindung mit Pfeil 1" o:spid="_x0000_s1026" type="#_x0000_t32" style="position:absolute;margin-left:232.15pt;margin-top:72.9pt;width:24pt;height:20.25pt;flip:x;z-index:251659264;visibility:visible;mso-wrap-style:square;mso-wrap-distance-left:9pt;mso-wrap-distance-top:0;mso-wrap-distance-right:9pt;mso-wrap-distance-bottom:0;mso-position-horizontal:absolute;mso-position-horizontal-relative:text;mso-position-vertical:absolute;mso-position-vertical-relative:text" o:gfxdata="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" strokecolor="#156082 [3204]" strokeweight=".5pt">
                 <v:stroke endarrow="block" joinstyle="miter"/>
               </v:shape>
             </w:pict>
@@ -1297,7 +1383,7 @@
           </mc:Choice>
           <mc:Fallback>
             <w:pict>
-              <v:rect w14:anchorId="0A95B60F" id="Rechteck 2" o:spid="_x0000_s1026" style="position:absolute;margin-left:294.4pt;margin-top:20.7pt;width:27pt;height:24.75pt;z-index:251668480;visibility:visible;mso-wrap-style:square;mso-wrap-distance-left:9pt;mso-wrap-distance-top:0;mso-wrap-distance-right:9pt;mso-wrap-distance-bottom:0;mso-position-horizontal:absolute;mso-position-horizontal-relative:text;mso-position-vertical:absolute;mso-position-vertical-relative:text;v-text-anchor:middle" o:gfxdata="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" filled="f" strokecolor="red" strokeweight="1pt"/>
+              <v:rect w14:anchorId="6FAC37AE" id="Rechteck 2" o:spid="_x0000_s1026" style="position:absolute;margin-left:294.4pt;margin-top:20.7pt;width:27pt;height:24.75pt;z-index:251668480;visibility:visible;mso-wrap-style:square;mso-wrap-distance-left:9pt;mso-wrap-distance-top:0;mso-wrap-distance-right:9pt;mso-wrap-distance-bottom:0;mso-position-horizontal:absolute;mso-position-horizontal-relative:text;mso-position-vertical:absolute;mso-position-vertical-relative:text;v-text-anchor:middle" o:gfxdata="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" filled="f" strokecolor="red" strokeweight="1pt"/>
             </w:pict>
           </mc:Fallback>
         </mc:AlternateContent>
@@ -1361,7 +1447,7 @@
           </mc:Choice>
           <mc:Fallback>
             <w:pict>
-              <v:shape w14:anchorId="37BD554D" id="Gerade Verbindung mit Pfeil 1" o:spid="_x0000_s1026" type="#_x0000_t32" style="position:absolute;margin-left:229.85pt;margin-top:46.85pt;width:24pt;height:20.25pt;flip:x;z-index:251666432;visibility:visible;mso-wrap-style:square;mso-wrap-distance-left:9pt;mso-wrap-distance-top:0;mso-wrap-distance-right:9pt;mso-wrap-distance-bottom:0;mso-position-horizontal:absolute;mso-position-horizontal-relative:text;mso-position-vertical:absolute;mso-position-vertical-relative:text" o:gfxdata="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" strokecolor="#156082 [3204]" strokeweight=".5pt">
+              <v:shape w14:anchorId="339DE528" id="Gerade Verbindung mit Pfeil 1" o:spid="_x0000_s1026" type="#_x0000_t32" style="position:absolute;margin-left:229.85pt;margin-top:46.85pt;width:24pt;height:20.25pt;flip:x;z-index:251666432;visibility:visible;mso-wrap-style:square;mso-wrap-distance-left:9pt;mso-wrap-distance-top:0;mso-wrap-distance-right:9pt;mso-wrap-distance-bottom:0;mso-position-horizontal:absolute;mso-position-horizontal-relative:text;mso-position-vertical:absolute;mso-position-vertical-relative:text" o:gfxdata="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" strokecolor="#156082 [3204]" strokeweight=".5pt">
                 <v:stroke endarrow="block" joinstyle="miter"/>
               </v:shape>
             </w:pict>
@@ -1427,7 +1513,7 @@
           </mc:Choice>
           <mc:Fallback>
             <w:pict>
-              <v:shape w14:anchorId="1E187711" id="Gerade Verbindung mit Pfeil 1" o:spid="_x0000_s1026" type="#_x0000_t32" style="position:absolute;margin-left:279.35pt;margin-top:48.35pt;width:24pt;height:20.25pt;flip:x;z-index:251667456;visibility:visible;mso-wrap-style:square;mso-wrap-distance-left:9pt;mso-wrap-distance-top:0;mso-wrap-distance-right:9pt;mso-wrap-distance-bottom:0;mso-position-horizontal:absolute;mso-position-horizontal-relative:text;mso-position-vertical:absolute;mso-position-vertical-relative:text" o:gfxdata="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" strokecolor="#156082 [3204]" strokeweight=".5pt">
+              <v:shape w14:anchorId="7568D807" id="Gerade Verbindung mit Pfeil 1" o:spid="_x0000_s1026" type="#_x0000_t32" style="position:absolute;margin-left:279.35pt;margin-top:48.35pt;width:24pt;height:20.25pt;flip:x;z-index:251667456;visibility:visible;mso-wrap-style:square;mso-wrap-distance-left:9pt;mso-wrap-distance-top:0;mso-wrap-distance-right:9pt;mso-wrap-distance-bottom:0;mso-position-horizontal:absolute;mso-position-horizontal-relative:text;mso-position-vertical:absolute;mso-position-vertical-relative:text" o:gfxdata="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" strokecolor="#156082 [3204]" strokeweight=".5pt">
                 <v:stroke endarrow="block" joinstyle="miter"/>
               </v:shape>
             </w:pict>
@@ -1493,7 +1579,7 @@
           </mc:Choice>
           <mc:Fallback>
             <w:pict>
-              <v:shape w14:anchorId="0B455EC2" id="Gerade Verbindung mit Pfeil 1" o:spid="_x0000_s1026" type="#_x0000_t32" style="position:absolute;margin-left:281.25pt;margin-top:1.95pt;width:24pt;height:20.25pt;flip:x;z-index:251664384;visibility:visible;mso-wrap-style:square;mso-wrap-distance-left:9pt;mso-wrap-distance-top:0;mso-wrap-distance-right:9pt;mso-wrap-distance-bottom:0;mso-position-horizontal:absolute;mso-position-horizontal-relative:text;mso-position-vertical:absolute;mso-position-vertical-relative:text" o:gfxdata="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" strokecolor="#156082 [3204]" strokeweight=".5pt">
+              <v:shape w14:anchorId="1BDE59FF" id="Gerade Verbindung mit Pfeil 1" o:spid="_x0000_s1026" type="#_x0000_t32" style="position:absolute;margin-left:281.25pt;margin-top:1.95pt;width:24pt;height:20.25pt;flip:x;z-index:251664384;visibility:visible;mso-wrap-style:square;mso-wrap-distance-left:9pt;mso-wrap-distance-top:0;mso-wrap-distance-right:9pt;mso-wrap-distance-bottom:0;mso-position-horizontal:absolute;mso-position-horizontal-relative:text;mso-position-vertical:absolute;mso-position-vertical-relative:text" o:gfxdata="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" strokecolor="#156082 [3204]" strokeweight=".5pt">
                 <v:stroke endarrow="block" joinstyle="miter"/>
               </v:shape>
             </w:pict>
@@ -1559,7 +1645,7 @@
           </mc:Choice>
           <mc:Fallback>
             <w:pict>
-              <v:shape w14:anchorId="2C9E0526" id="Gerade Verbindung mit Pfeil 1" o:spid="_x0000_s1026" type="#_x0000_t32" style="position:absolute;margin-left:231.75pt;margin-top:.45pt;width:24pt;height:20.25pt;flip:x;z-index:251663360;visibility:visible;mso-wrap-style:square;mso-wrap-distance-left:9pt;mso-wrap-distance-top:0;mso-wrap-distance-right:9pt;mso-wrap-distance-bottom:0;mso-position-horizontal:absolute;mso-position-horizontal-relative:text;mso-position-vertical:absolute;mso-position-vertical-relative:text" o:gfxdata="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" strokecolor="#156082 [3204]" strokeweight=".5pt">
+              <v:shape w14:anchorId="16CAE688" id="Gerade Verbindung mit Pfeil 1" o:spid="_x0000_s1026" type="#_x0000_t32" style="position:absolute;margin-left:231.75pt;margin-top:.45pt;width:24pt;height:20.25pt;flip:x;z-index:251663360;visibility:visible;mso-wrap-style:square;mso-wrap-distance-left:9pt;mso-wrap-distance-top:0;mso-wrap-distance-right:9pt;mso-wrap-distance-bottom:0;mso-position-horizontal:absolute;mso-position-horizontal-relative:text;mso-position-vertical:absolute;mso-position-vertical-relative:text" o:gfxdata="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" strokecolor="#156082 [3204]" strokeweight=".5pt">
                 <v:stroke endarrow="block" joinstyle="miter"/>
               </v:shape>
             </w:pict>
@@ -2181,17 +2267,12 @@
         <w:t xml:space="preserve">Der größte gemeinsame Teiler zweier gleicher Zahlen (zum Beispiel </w:t>
       </w:r>
       <w:proofErr w:type="spellStart"/>
-      <w:proofErr w:type="gramStart"/>
       <w:r>
         <w:t>ggt</w:t>
       </w:r>
       <w:proofErr w:type="spellEnd"/>
       <w:r>
-        <w:t>(</w:t>
-      </w:r>
-      <w:proofErr w:type="gramEnd"/>
-      <w:r>
-        <w:t xml:space="preserve">123, 123)) ist immer die Zahl selbst. In diesem Fall ergibt die erste Modulo-Berechnung des Algorithmus sofort eine Null und das Ende des Algorithmus wird eingeleitet. Das Ergebnis des Algorithmus wird nun aus dem Register </w:t>
+        <w:t xml:space="preserve">(123, 123)) ist immer die Zahl selbst. In diesem Fall ergibt die erste Modulo-Berechnung des Algorithmus sofort eine Null und das Ende des Algorithmus wird eingeleitet. Das Ergebnis des Algorithmus wird nun aus dem Register </w:t>
       </w:r>
       <w:proofErr w:type="spellStart"/>
       <w:r>
@@ -2259,7 +2340,7 @@
           <w:numId w:val="1"/>
         </w:numPr>
       </w:pPr>
-      <w:bookmarkStart w:id="3" w:name="_Toc192857010"/>
+      <w:bookmarkStart w:id="3" w:name="_Toc192862996"/>
       <w:r>
         <w:t>Algorithmik</w:t>
       </w:r>
@@ -2278,6 +2359,1799 @@
       </w:r>
     </w:p>
     <w:p/>
+    <w:p>
+      <w:pPr>
+        <w:pStyle w:val="berschrift1"/>
+        <w:numPr>
+          <w:ilvl w:val="0"/>
+          <w:numId w:val="1"/>
+        </w:numPr>
+      </w:pPr>
+      <w:bookmarkStart w:id="4" w:name="_Toc192862997"/>
+      <w:r>
+        <w:t>Dokumentation der HDL-Module</w:t>
+      </w:r>
+      <w:bookmarkEnd w:id="4"/>
+    </w:p>
+    <w:p>
+      <w:pPr>
+        <w:rPr>
+          <w:b/>
+          <w:bCs/>
+        </w:rPr>
+      </w:pPr>
+      <w:proofErr w:type="spellStart"/>
+      <w:r>
+        <w:rPr>
+          <w:b/>
+          <w:bCs/>
+        </w:rPr>
+        <w:t>ggt_t</w:t>
+      </w:r>
+      <w:r>
+        <w:rPr>
+          <w:b/>
+          <w:bCs/>
+        </w:rPr>
+        <w:t>op</w:t>
+      </w:r>
+      <w:r>
+        <w:rPr>
+          <w:b/>
+          <w:bCs/>
+        </w:rPr>
+        <w:t>.v</w:t>
+      </w:r>
+      <w:proofErr w:type="spellEnd"/>
+      <w:r>
+        <w:rPr>
+          <w:b/>
+          <w:bCs/>
+        </w:rPr>
+        <w:t xml:space="preserve"> </w:t>
+      </w:r>
+    </w:p>
+    <w:p>
+      <w:pPr>
+        <w:keepNext/>
+      </w:pPr>
+      <w:r>
+        <w:rPr>
+          <w:b/>
+          <w:bCs/>
+          <w:noProof/>
+        </w:rPr>
+        <w:drawing>
+          <wp:inline distT="0" distB="0" distL="0" distR="0" wp14:anchorId="1466878F" wp14:editId="5F0EF803">
+            <wp:extent cx="4114800" cy="2829560"/>
+            <wp:effectExtent l="0" t="0" r="0" b="8890"/>
+            <wp:docPr id="1728926271" name="Grafik 3"/>
+            <wp:cNvGraphicFramePr>
+              <a:graphicFrameLocks xmlns:a="http://schemas.openxmlformats.org/drawingml/2006/main" noChangeAspect="1"/>
+            </wp:cNvGraphicFramePr>
+            <a:graphic xmlns:a="http://schemas.openxmlformats.org/drawingml/2006/main">
+              <a:graphicData uri="http://schemas.openxmlformats.org/drawingml/2006/picture">
+                <pic:pic xmlns:pic="http://schemas.openxmlformats.org/drawingml/2006/picture">
+                  <pic:nvPicPr>
+                    <pic:cNvPr id="0" name="Picture 1"/>
+                    <pic:cNvPicPr>
+                      <a:picLocks noChangeAspect="1" noChangeArrowheads="1"/>
+                    </pic:cNvPicPr>
+                  </pic:nvPicPr>
+                  <pic:blipFill>
+                    <a:blip r:embed="rId6">
+                      <a:extLst>
+                        <a:ext uri="{28A0092B-C50C-407E-A947-70E740481C1C}">
+                          <a14:useLocalDpi xmlns:a14="http://schemas.microsoft.com/office/drawing/2010/main" val="0"/>
+                        </a:ext>
+                      </a:extLst>
+                    </a:blip>
+                    <a:srcRect/>
+                    <a:stretch>
+                      <a:fillRect/>
+                    </a:stretch>
+                  </pic:blipFill>
+                  <pic:spPr bwMode="auto">
+                    <a:xfrm>
+                      <a:off x="0" y="0"/>
+                      <a:ext cx="4114800" cy="2829560"/>
+                    </a:xfrm>
+                    <a:prstGeom prst="rect">
+                      <a:avLst/>
+                    </a:prstGeom>
+                    <a:noFill/>
+                    <a:ln>
+                      <a:noFill/>
+                    </a:ln>
+                  </pic:spPr>
+                </pic:pic>
+              </a:graphicData>
+            </a:graphic>
+          </wp:inline>
+        </w:drawing>
+      </w:r>
+    </w:p>
+    <w:p>
+      <w:pPr>
+        <w:pStyle w:val="Beschriftung"/>
+        <w:rPr>
+          <w:b/>
+          <w:bCs/>
+        </w:rPr>
+      </w:pPr>
+      <w:r>
+        <w:t xml:space="preserve">Abbildung </w:t>
+      </w:r>
+      <w:r>
+        <w:fldChar w:fldCharType="begin"/>
+      </w:r>
+      <w:r>
+        <w:instrText xml:space="preserve"> SEQ Abbildung \* ARABIC </w:instrText>
+      </w:r>
+      <w:r>
+        <w:fldChar w:fldCharType="separate"/>
+      </w:r>
+      <w:r>
+        <w:rPr>
+          <w:noProof/>
+        </w:rPr>
+        <w:t>1</w:t>
+      </w:r>
+      <w:r>
+        <w:fldChar w:fldCharType="end"/>
+      </w:r>
+      <w:r>
+        <w:t xml:space="preserve">: Mit dem RTL-Viewer generierter Block des Moduls </w:t>
+      </w:r>
+      <w:proofErr w:type="spellStart"/>
+      <w:r>
+        <w:t>ggt_top.v</w:t>
+      </w:r>
+      <w:proofErr w:type="spellEnd"/>
+    </w:p>
+    <w:p>
+      <w:pPr>
+        <w:rPr>
+          <w:b/>
+          <w:bCs/>
+        </w:rPr>
+      </w:pPr>
+    </w:p>
+    <w:tbl>
+      <w:tblPr>
+        <w:tblStyle w:val="Tabellenraster"/>
+        <w:tblW w:w="0" w:type="auto"/>
+        <w:tblLook w:val="04A0" w:firstRow="1" w:lastRow="0" w:firstColumn="1" w:lastColumn="0" w:noHBand="0" w:noVBand="1"/>
+      </w:tblPr>
+      <w:tblGrid>
+        <w:gridCol w:w="1980"/>
+        <w:gridCol w:w="4536"/>
+        <w:gridCol w:w="2546"/>
+      </w:tblGrid>
+      <w:tr>
+        <w:tc>
+          <w:tcPr>
+            <w:tcW w:w="1980" w:type="dxa"/>
+          </w:tcPr>
+          <w:p>
+            <w:pPr>
+              <w:rPr>
+                <w:b/>
+                <w:bCs/>
+              </w:rPr>
+            </w:pPr>
+            <w:r>
+              <w:rPr>
+                <w:b/>
+                <w:bCs/>
+              </w:rPr>
+              <w:t>Signal</w:t>
+            </w:r>
+          </w:p>
+        </w:tc>
+        <w:tc>
+          <w:tcPr>
+            <w:tcW w:w="4536" w:type="dxa"/>
+          </w:tcPr>
+          <w:p>
+            <w:pPr>
+              <w:rPr>
+                <w:b/>
+                <w:bCs/>
+              </w:rPr>
+            </w:pPr>
+            <w:r>
+              <w:rPr>
+                <w:b/>
+                <w:bCs/>
+              </w:rPr>
+              <w:t>Semantik</w:t>
+            </w:r>
+          </w:p>
+        </w:tc>
+        <w:tc>
+          <w:tcPr>
+            <w:tcW w:w="2546" w:type="dxa"/>
+          </w:tcPr>
+          <w:p>
+            <w:r>
+              <w:rPr>
+                <w:b/>
+                <w:bCs/>
+              </w:rPr>
+              <w:t>Input/Output</w:t>
+            </w:r>
+          </w:p>
+        </w:tc>
+      </w:tr>
+      <w:tr>
+        <w:tc>
+          <w:tcPr>
+            <w:tcW w:w="1980" w:type="dxa"/>
+          </w:tcPr>
+          <w:p>
+            <w:proofErr w:type="spellStart"/>
+            <w:r>
+              <w:t>clk</w:t>
+            </w:r>
+            <w:proofErr w:type="spellEnd"/>
+          </w:p>
+        </w:tc>
+        <w:tc>
+          <w:tcPr>
+            <w:tcW w:w="4536" w:type="dxa"/>
+          </w:tcPr>
+          <w:p>
+            <w:r>
+              <w:t xml:space="preserve">Clock </w:t>
+            </w:r>
+          </w:p>
+        </w:tc>
+        <w:tc>
+          <w:tcPr>
+            <w:tcW w:w="2546" w:type="dxa"/>
+          </w:tcPr>
+          <w:p>
+            <w:r>
+              <w:t>I</w:t>
+            </w:r>
+          </w:p>
+        </w:tc>
+      </w:tr>
+      <w:tr>
+        <w:tc>
+          <w:tcPr>
+            <w:tcW w:w="1980" w:type="dxa"/>
+          </w:tcPr>
+          <w:p>
+            <w:proofErr w:type="spellStart"/>
+            <w:r>
+              <w:t>r</w:t>
+            </w:r>
+            <w:r>
+              <w:t>st_i</w:t>
+            </w:r>
+            <w:proofErr w:type="spellEnd"/>
+          </w:p>
+        </w:tc>
+        <w:tc>
+          <w:tcPr>
+            <w:tcW w:w="4536" w:type="dxa"/>
+          </w:tcPr>
+          <w:p>
+            <w:r>
+              <w:t xml:space="preserve">High </w:t>
+            </w:r>
+            <w:proofErr w:type="spellStart"/>
+            <w:r>
+              <w:t>active</w:t>
+            </w:r>
+            <w:proofErr w:type="spellEnd"/>
+            <w:r>
+              <w:t xml:space="preserve"> </w:t>
+            </w:r>
+            <w:proofErr w:type="spellStart"/>
+            <w:r>
+              <w:t>reset</w:t>
+            </w:r>
+            <w:proofErr w:type="spellEnd"/>
+            <w:r>
+              <w:t xml:space="preserve"> </w:t>
+            </w:r>
+            <w:proofErr w:type="spellStart"/>
+            <w:r>
+              <w:t>signal</w:t>
+            </w:r>
+            <w:proofErr w:type="spellEnd"/>
+          </w:p>
+        </w:tc>
+        <w:tc>
+          <w:tcPr>
+            <w:tcW w:w="2546" w:type="dxa"/>
+          </w:tcPr>
+          <w:p>
+            <w:r>
+              <w:t>I</w:t>
+            </w:r>
+          </w:p>
+        </w:tc>
+      </w:tr>
+      <w:tr>
+        <w:tc>
+          <w:tcPr>
+            <w:tcW w:w="1980" w:type="dxa"/>
+          </w:tcPr>
+          <w:p>
+            <w:proofErr w:type="spellStart"/>
+            <w:r>
+              <w:t>start_i</w:t>
+            </w:r>
+            <w:proofErr w:type="spellEnd"/>
+          </w:p>
+        </w:tc>
+        <w:tc>
+          <w:tcPr>
+            <w:tcW w:w="4536" w:type="dxa"/>
+          </w:tcPr>
+          <w:p>
+            <w:pPr>
+              <w:rPr>
+                <w:bCs/>
+              </w:rPr>
+            </w:pPr>
+            <w:r>
+              <w:rPr>
+                <w:bCs/>
+              </w:rPr>
+              <w:t xml:space="preserve">High </w:t>
+            </w:r>
+            <w:proofErr w:type="spellStart"/>
+            <w:r>
+              <w:rPr>
+                <w:bCs/>
+              </w:rPr>
+              <w:t>active</w:t>
+            </w:r>
+            <w:proofErr w:type="spellEnd"/>
+            <w:r>
+              <w:rPr>
+                <w:bCs/>
+              </w:rPr>
+              <w:t xml:space="preserve"> </w:t>
+            </w:r>
+            <w:proofErr w:type="spellStart"/>
+            <w:r>
+              <w:rPr>
+                <w:bCs/>
+              </w:rPr>
+              <w:t>start</w:t>
+            </w:r>
+            <w:proofErr w:type="spellEnd"/>
+            <w:r>
+              <w:rPr>
+                <w:bCs/>
+              </w:rPr>
+              <w:t xml:space="preserve"> </w:t>
+            </w:r>
+            <w:proofErr w:type="spellStart"/>
+            <w:r>
+              <w:rPr>
+                <w:bCs/>
+              </w:rPr>
+              <w:t>signal</w:t>
+            </w:r>
+            <w:proofErr w:type="spellEnd"/>
+          </w:p>
+        </w:tc>
+        <w:tc>
+          <w:tcPr>
+            <w:tcW w:w="2546" w:type="dxa"/>
+          </w:tcPr>
+          <w:p>
+            <w:pPr>
+              <w:rPr>
+                <w:bCs/>
+              </w:rPr>
+            </w:pPr>
+            <w:r>
+              <w:rPr>
+                <w:bCs/>
+              </w:rPr>
+              <w:t>I</w:t>
+            </w:r>
+          </w:p>
+        </w:tc>
+      </w:tr>
+      <w:tr>
+        <w:tc>
+          <w:tcPr>
+            <w:tcW w:w="1980" w:type="dxa"/>
+          </w:tcPr>
+          <w:p>
+            <w:pPr>
+              <w:rPr>
+                <w:bCs/>
+              </w:rPr>
+            </w:pPr>
+            <w:r>
+              <w:rPr>
+                <w:bCs/>
+              </w:rPr>
+              <w:t>Zahl1_i</w:t>
+            </w:r>
+          </w:p>
+        </w:tc>
+        <w:tc>
+          <w:tcPr>
+            <w:tcW w:w="4536" w:type="dxa"/>
+          </w:tcPr>
+          <w:p>
+            <w:pPr>
+              <w:rPr>
+                <w:bCs/>
+              </w:rPr>
+            </w:pPr>
+            <w:r>
+              <w:rPr>
+                <w:bCs/>
+              </w:rPr>
+              <w:t xml:space="preserve">16 </w:t>
+            </w:r>
+            <w:proofErr w:type="spellStart"/>
+            <w:r>
+              <w:rPr>
+                <w:bCs/>
+              </w:rPr>
+              <w:t>bit</w:t>
+            </w:r>
+            <w:proofErr w:type="spellEnd"/>
+            <w:r>
+              <w:rPr>
+                <w:bCs/>
+              </w:rPr>
+              <w:t xml:space="preserve"> </w:t>
+            </w:r>
+            <w:proofErr w:type="spellStart"/>
+            <w:r>
+              <w:rPr>
+                <w:bCs/>
+              </w:rPr>
+              <w:t>number</w:t>
+            </w:r>
+            <w:proofErr w:type="spellEnd"/>
+            <w:r>
+              <w:rPr>
+                <w:bCs/>
+              </w:rPr>
+              <w:t xml:space="preserve"> Zahl1</w:t>
+            </w:r>
+          </w:p>
+        </w:tc>
+        <w:tc>
+          <w:tcPr>
+            <w:tcW w:w="2546" w:type="dxa"/>
+          </w:tcPr>
+          <w:p>
+            <w:pPr>
+              <w:rPr>
+                <w:bCs/>
+              </w:rPr>
+            </w:pPr>
+            <w:r>
+              <w:rPr>
+                <w:bCs/>
+              </w:rPr>
+              <w:t>I</w:t>
+            </w:r>
+          </w:p>
+        </w:tc>
+      </w:tr>
+      <w:tr>
+        <w:tc>
+          <w:tcPr>
+            <w:tcW w:w="1980" w:type="dxa"/>
+          </w:tcPr>
+          <w:p>
+            <w:pPr>
+              <w:rPr>
+                <w:bCs/>
+              </w:rPr>
+            </w:pPr>
+            <w:r>
+              <w:rPr>
+                <w:bCs/>
+              </w:rPr>
+              <w:t>Zahl2_i</w:t>
+            </w:r>
+          </w:p>
+        </w:tc>
+        <w:tc>
+          <w:tcPr>
+            <w:tcW w:w="4536" w:type="dxa"/>
+          </w:tcPr>
+          <w:p>
+            <w:pPr>
+              <w:rPr>
+                <w:bCs/>
+              </w:rPr>
+            </w:pPr>
+            <w:r>
+              <w:rPr>
+                <w:bCs/>
+              </w:rPr>
+              <w:t xml:space="preserve">16 </w:t>
+            </w:r>
+            <w:proofErr w:type="spellStart"/>
+            <w:r>
+              <w:rPr>
+                <w:bCs/>
+              </w:rPr>
+              <w:t>bit</w:t>
+            </w:r>
+            <w:proofErr w:type="spellEnd"/>
+            <w:r>
+              <w:rPr>
+                <w:bCs/>
+              </w:rPr>
+              <w:t xml:space="preserve"> </w:t>
+            </w:r>
+            <w:proofErr w:type="spellStart"/>
+            <w:r>
+              <w:rPr>
+                <w:bCs/>
+              </w:rPr>
+              <w:t>number</w:t>
+            </w:r>
+            <w:proofErr w:type="spellEnd"/>
+            <w:r>
+              <w:rPr>
+                <w:bCs/>
+              </w:rPr>
+              <w:t xml:space="preserve"> Zahl2</w:t>
+            </w:r>
+          </w:p>
+        </w:tc>
+        <w:tc>
+          <w:tcPr>
+            <w:tcW w:w="2546" w:type="dxa"/>
+          </w:tcPr>
+          <w:p>
+            <w:pPr>
+              <w:rPr>
+                <w:bCs/>
+              </w:rPr>
+            </w:pPr>
+            <w:r>
+              <w:rPr>
+                <w:bCs/>
+              </w:rPr>
+              <w:t>I</w:t>
+            </w:r>
+          </w:p>
+        </w:tc>
+      </w:tr>
+      <w:tr>
+        <w:tc>
+          <w:tcPr>
+            <w:tcW w:w="1980" w:type="dxa"/>
+          </w:tcPr>
+          <w:p>
+            <w:pPr>
+              <w:rPr>
+                <w:bCs/>
+              </w:rPr>
+            </w:pPr>
+            <w:proofErr w:type="spellStart"/>
+            <w:r>
+              <w:rPr>
+                <w:bCs/>
+              </w:rPr>
+              <w:t>ergebnis_o</w:t>
+            </w:r>
+            <w:proofErr w:type="spellEnd"/>
+          </w:p>
+        </w:tc>
+        <w:tc>
+          <w:tcPr>
+            <w:tcW w:w="4536" w:type="dxa"/>
+          </w:tcPr>
+          <w:p>
+            <w:pPr>
+              <w:rPr>
+                <w:bCs/>
+              </w:rPr>
+            </w:pPr>
+            <w:r>
+              <w:rPr>
+                <w:bCs/>
+              </w:rPr>
+              <w:t xml:space="preserve">16 </w:t>
+            </w:r>
+            <w:proofErr w:type="spellStart"/>
+            <w:r>
+              <w:rPr>
+                <w:bCs/>
+              </w:rPr>
+              <w:t>bit</w:t>
+            </w:r>
+            <w:proofErr w:type="spellEnd"/>
+            <w:r>
+              <w:rPr>
+                <w:bCs/>
+              </w:rPr>
+              <w:t xml:space="preserve"> </w:t>
+            </w:r>
+            <w:proofErr w:type="spellStart"/>
+            <w:r>
+              <w:rPr>
+                <w:bCs/>
+              </w:rPr>
+              <w:t>number</w:t>
+            </w:r>
+            <w:proofErr w:type="spellEnd"/>
+            <w:r>
+              <w:rPr>
+                <w:bCs/>
+              </w:rPr>
+              <w:t xml:space="preserve"> </w:t>
+            </w:r>
+            <w:proofErr w:type="spellStart"/>
+            <w:r>
+              <w:rPr>
+                <w:bCs/>
+              </w:rPr>
+              <w:t>result</w:t>
+            </w:r>
+            <w:proofErr w:type="spellEnd"/>
+          </w:p>
+        </w:tc>
+        <w:tc>
+          <w:tcPr>
+            <w:tcW w:w="2546" w:type="dxa"/>
+          </w:tcPr>
+          <w:p>
+            <w:pPr>
+              <w:rPr>
+                <w:bCs/>
+              </w:rPr>
+            </w:pPr>
+            <w:r>
+              <w:rPr>
+                <w:bCs/>
+              </w:rPr>
+              <w:t>O</w:t>
+            </w:r>
+          </w:p>
+        </w:tc>
+      </w:tr>
+      <w:tr>
+        <w:tc>
+          <w:tcPr>
+            <w:tcW w:w="1980" w:type="dxa"/>
+          </w:tcPr>
+          <w:p>
+            <w:pPr>
+              <w:rPr>
+                <w:bCs/>
+              </w:rPr>
+            </w:pPr>
+            <w:proofErr w:type="spellStart"/>
+            <w:r>
+              <w:rPr>
+                <w:bCs/>
+              </w:rPr>
+              <w:lastRenderedPageBreak/>
+              <w:t>valid_o</w:t>
+            </w:r>
+            <w:proofErr w:type="spellEnd"/>
+          </w:p>
+        </w:tc>
+        <w:tc>
+          <w:tcPr>
+            <w:tcW w:w="4536" w:type="dxa"/>
+          </w:tcPr>
+          <w:p>
+            <w:pPr>
+              <w:rPr>
+                <w:bCs/>
+              </w:rPr>
+            </w:pPr>
+            <w:r>
+              <w:rPr>
+                <w:bCs/>
+              </w:rPr>
+              <w:t xml:space="preserve">High </w:t>
+            </w:r>
+            <w:proofErr w:type="spellStart"/>
+            <w:r>
+              <w:rPr>
+                <w:bCs/>
+              </w:rPr>
+              <w:t>active</w:t>
+            </w:r>
+            <w:proofErr w:type="spellEnd"/>
+            <w:r>
+              <w:rPr>
+                <w:bCs/>
+              </w:rPr>
+              <w:t xml:space="preserve"> valid </w:t>
+            </w:r>
+            <w:proofErr w:type="spellStart"/>
+            <w:r>
+              <w:rPr>
+                <w:bCs/>
+              </w:rPr>
+              <w:t>signal</w:t>
+            </w:r>
+            <w:proofErr w:type="spellEnd"/>
+            <w:r>
+              <w:rPr>
+                <w:bCs/>
+              </w:rPr>
+              <w:t xml:space="preserve"> </w:t>
+            </w:r>
+            <w:proofErr w:type="spellStart"/>
+            <w:r>
+              <w:rPr>
+                <w:bCs/>
+              </w:rPr>
+              <w:t>if</w:t>
+            </w:r>
+            <w:proofErr w:type="spellEnd"/>
+            <w:r>
+              <w:rPr>
+                <w:bCs/>
+              </w:rPr>
+              <w:t xml:space="preserve"> </w:t>
+            </w:r>
+            <w:proofErr w:type="spellStart"/>
+            <w:r>
+              <w:rPr>
+                <w:bCs/>
+              </w:rPr>
+              <w:t>ready</w:t>
+            </w:r>
+            <w:proofErr w:type="spellEnd"/>
+          </w:p>
+        </w:tc>
+        <w:tc>
+          <w:tcPr>
+            <w:tcW w:w="2546" w:type="dxa"/>
+          </w:tcPr>
+          <w:p>
+            <w:pPr>
+              <w:rPr>
+                <w:bCs/>
+              </w:rPr>
+            </w:pPr>
+            <w:r>
+              <w:rPr>
+                <w:bCs/>
+              </w:rPr>
+              <w:t>O</w:t>
+            </w:r>
+          </w:p>
+        </w:tc>
+      </w:tr>
+    </w:tbl>
+    <w:p/>
+    <w:p>
+      <w:pPr>
+        <w:rPr>
+          <w:b/>
+          <w:bCs/>
+        </w:rPr>
+      </w:pPr>
+      <w:r>
+        <w:rPr>
+          <w:b/>
+          <w:bCs/>
+        </w:rPr>
+        <w:t>controller.v</w:t>
+      </w:r>
+    </w:p>
+    <w:p>
+      <w:pPr>
+        <w:rPr>
+          <w:noProof/>
+        </w:rPr>
+      </w:pPr>
+    </w:p>
+    <w:p>
+      <w:pPr>
+        <w:keepNext/>
+      </w:pPr>
+      <w:r>
+        <w:rPr>
+          <w:noProof/>
+        </w:rPr>
+        <w:drawing>
+          <wp:inline distT="0" distB="0" distL="0" distR="0" wp14:anchorId="5112872B" wp14:editId="70913378">
+            <wp:extent cx="3751580" cy="2803585"/>
+            <wp:effectExtent l="0" t="0" r="1270" b="0"/>
+            <wp:docPr id="1780046533" name="Grafik 4"/>
+            <wp:cNvGraphicFramePr>
+              <a:graphicFrameLocks xmlns:a="http://schemas.openxmlformats.org/drawingml/2006/main" noChangeAspect="1"/>
+            </wp:cNvGraphicFramePr>
+            <a:graphic xmlns:a="http://schemas.openxmlformats.org/drawingml/2006/main">
+              <a:graphicData uri="http://schemas.openxmlformats.org/drawingml/2006/picture">
+                <pic:pic xmlns:pic="http://schemas.openxmlformats.org/drawingml/2006/picture">
+                  <pic:nvPicPr>
+                    <pic:cNvPr id="0" name="Picture 2"/>
+                    <pic:cNvPicPr>
+                      <a:picLocks noChangeAspect="1" noChangeArrowheads="1"/>
+                    </pic:cNvPicPr>
+                  </pic:nvPicPr>
+                  <pic:blipFill rotWithShape="1">
+                    <a:blip r:embed="rId7">
+                      <a:extLst>
+                        <a:ext uri="{28A0092B-C50C-407E-A947-70E740481C1C}">
+                          <a14:useLocalDpi xmlns:a14="http://schemas.microsoft.com/office/drawing/2010/main" val="0"/>
+                        </a:ext>
+                      </a:extLst>
+                    </a:blip>
+                    <a:srcRect t="7165" b="12540"/>
+                    <a:stretch/>
+                  </pic:blipFill>
+                  <pic:spPr bwMode="auto">
+                    <a:xfrm>
+                      <a:off x="0" y="0"/>
+                      <a:ext cx="3754265" cy="2805592"/>
+                    </a:xfrm>
+                    <a:prstGeom prst="rect">
+                      <a:avLst/>
+                    </a:prstGeom>
+                    <a:noFill/>
+                    <a:ln>
+                      <a:noFill/>
+                    </a:ln>
+                    <a:extLst>
+                      <a:ext uri="{53640926-AAD7-44D8-BBD7-CCE9431645EC}">
+                        <a14:shadowObscured xmlns:a14="http://schemas.microsoft.com/office/drawing/2010/main"/>
+                      </a:ext>
+                    </a:extLst>
+                  </pic:spPr>
+                </pic:pic>
+              </a:graphicData>
+            </a:graphic>
+          </wp:inline>
+        </w:drawing>
+      </w:r>
+    </w:p>
+    <w:p>
+      <w:pPr>
+        <w:pStyle w:val="Beschriftung"/>
+      </w:pPr>
+      <w:r>
+        <w:t xml:space="preserve">Abbildung </w:t>
+      </w:r>
+      <w:r>
+        <w:fldChar w:fldCharType="begin"/>
+      </w:r>
+      <w:r>
+        <w:instrText xml:space="preserve"> SEQ Abbildung \* ARABIC </w:instrText>
+      </w:r>
+      <w:r>
+        <w:fldChar w:fldCharType="separate"/>
+      </w:r>
+      <w:r>
+        <w:rPr>
+          <w:noProof/>
+        </w:rPr>
+        <w:t>2</w:t>
+      </w:r>
+      <w:r>
+        <w:fldChar w:fldCharType="end"/>
+      </w:r>
+      <w:r>
+        <w:t>: Mit dem RTL-Viewer generierter Block des Moduls controller.v</w:t>
+      </w:r>
+    </w:p>
+    <w:tbl>
+      <w:tblPr>
+        <w:tblStyle w:val="Tabellenraster"/>
+        <w:tblW w:w="0" w:type="auto"/>
+        <w:tblLook w:val="04A0" w:firstRow="1" w:lastRow="0" w:firstColumn="1" w:lastColumn="0" w:noHBand="0" w:noVBand="1"/>
+      </w:tblPr>
+      <w:tblGrid>
+        <w:gridCol w:w="2866"/>
+        <w:gridCol w:w="4304"/>
+        <w:gridCol w:w="1892"/>
+      </w:tblGrid>
+      <w:tr>
+        <w:tc>
+          <w:tcPr>
+            <w:tcW w:w="1980" w:type="dxa"/>
+          </w:tcPr>
+          <w:p>
+            <w:r>
+              <w:t>Signal</w:t>
+            </w:r>
+          </w:p>
+        </w:tc>
+        <w:tc>
+          <w:tcPr>
+            <w:tcW w:w="5103" w:type="dxa"/>
+          </w:tcPr>
+          <w:p>
+            <w:r>
+              <w:t>Semantik</w:t>
+            </w:r>
+          </w:p>
+        </w:tc>
+        <w:tc>
+          <w:tcPr>
+            <w:tcW w:w="1979" w:type="dxa"/>
+          </w:tcPr>
+          <w:p>
+            <w:r>
+              <w:t>Input/Output</w:t>
+            </w:r>
+          </w:p>
+        </w:tc>
+      </w:tr>
+      <w:tr>
+        <w:tc>
+          <w:tcPr>
+            <w:tcW w:w="1980" w:type="dxa"/>
+          </w:tcPr>
+          <w:p>
+            <w:proofErr w:type="spellStart"/>
+            <w:r>
+              <w:t>clk</w:t>
+            </w:r>
+            <w:proofErr w:type="spellEnd"/>
+          </w:p>
+        </w:tc>
+        <w:tc>
+          <w:tcPr>
+            <w:tcW w:w="5103" w:type="dxa"/>
+          </w:tcPr>
+          <w:p>
+            <w:r>
+              <w:t>Clock</w:t>
+            </w:r>
+          </w:p>
+        </w:tc>
+        <w:tc>
+          <w:tcPr>
+            <w:tcW w:w="1979" w:type="dxa"/>
+          </w:tcPr>
+          <w:p>
+            <w:r>
+              <w:t>I</w:t>
+            </w:r>
+          </w:p>
+        </w:tc>
+      </w:tr>
+      <w:tr>
+        <w:tc>
+          <w:tcPr>
+            <w:tcW w:w="1980" w:type="dxa"/>
+          </w:tcPr>
+          <w:p>
+            <w:proofErr w:type="spellStart"/>
+            <w:r>
+              <w:t>rst_i</w:t>
+            </w:r>
+            <w:proofErr w:type="spellEnd"/>
+          </w:p>
+        </w:tc>
+        <w:tc>
+          <w:tcPr>
+            <w:tcW w:w="5103" w:type="dxa"/>
+          </w:tcPr>
+          <w:p>
+            <w:r>
+              <w:t xml:space="preserve">High </w:t>
+            </w:r>
+            <w:proofErr w:type="spellStart"/>
+            <w:r>
+              <w:t>active</w:t>
+            </w:r>
+            <w:proofErr w:type="spellEnd"/>
+            <w:r>
+              <w:t xml:space="preserve"> </w:t>
+            </w:r>
+            <w:proofErr w:type="spellStart"/>
+            <w:r>
+              <w:t>reset</w:t>
+            </w:r>
+            <w:proofErr w:type="spellEnd"/>
+            <w:r>
+              <w:t xml:space="preserve"> </w:t>
+            </w:r>
+            <w:proofErr w:type="spellStart"/>
+            <w:r>
+              <w:t>signal</w:t>
+            </w:r>
+            <w:proofErr w:type="spellEnd"/>
+          </w:p>
+        </w:tc>
+        <w:tc>
+          <w:tcPr>
+            <w:tcW w:w="1979" w:type="dxa"/>
+          </w:tcPr>
+          <w:p>
+            <w:r>
+              <w:t>I</w:t>
+            </w:r>
+          </w:p>
+        </w:tc>
+      </w:tr>
+      <w:tr>
+        <w:tc>
+          <w:tcPr>
+            <w:tcW w:w="1980" w:type="dxa"/>
+          </w:tcPr>
+          <w:p>
+            <w:proofErr w:type="spellStart"/>
+            <w:r>
+              <w:t>start_i</w:t>
+            </w:r>
+            <w:proofErr w:type="spellEnd"/>
+          </w:p>
+        </w:tc>
+        <w:tc>
+          <w:tcPr>
+            <w:tcW w:w="5103" w:type="dxa"/>
+          </w:tcPr>
+          <w:p>
+            <w:r>
+              <w:t xml:space="preserve">High </w:t>
+            </w:r>
+            <w:proofErr w:type="spellStart"/>
+            <w:r>
+              <w:t>active</w:t>
+            </w:r>
+            <w:proofErr w:type="spellEnd"/>
+            <w:r>
+              <w:t xml:space="preserve"> </w:t>
+            </w:r>
+            <w:proofErr w:type="spellStart"/>
+            <w:r>
+              <w:t>start</w:t>
+            </w:r>
+            <w:proofErr w:type="spellEnd"/>
+            <w:r>
+              <w:t xml:space="preserve"> </w:t>
+            </w:r>
+            <w:proofErr w:type="spellStart"/>
+            <w:r>
+              <w:t>signal</w:t>
+            </w:r>
+            <w:proofErr w:type="spellEnd"/>
+          </w:p>
+        </w:tc>
+        <w:tc>
+          <w:tcPr>
+            <w:tcW w:w="1979" w:type="dxa"/>
+          </w:tcPr>
+          <w:p>
+            <w:r>
+              <w:t>I</w:t>
+            </w:r>
+          </w:p>
+        </w:tc>
+      </w:tr>
+      <w:tr>
+        <w:tc>
+          <w:tcPr>
+            <w:tcW w:w="1980" w:type="dxa"/>
+          </w:tcPr>
+          <w:p>
+            <w:proofErr w:type="spellStart"/>
+            <w:r>
+              <w:t>valid_i</w:t>
+            </w:r>
+            <w:proofErr w:type="spellEnd"/>
+          </w:p>
+        </w:tc>
+        <w:tc>
+          <w:tcPr>
+            <w:tcW w:w="5103" w:type="dxa"/>
+          </w:tcPr>
+          <w:p>
+            <w:r>
+              <w:t xml:space="preserve">High </w:t>
+            </w:r>
+            <w:proofErr w:type="spellStart"/>
+            <w:r>
+              <w:t>active</w:t>
+            </w:r>
+            <w:proofErr w:type="spellEnd"/>
+            <w:r>
+              <w:t xml:space="preserve"> valid </w:t>
+            </w:r>
+            <w:proofErr w:type="spellStart"/>
+            <w:r>
+              <w:t>signal</w:t>
+            </w:r>
+            <w:proofErr w:type="spellEnd"/>
+            <w:r>
+              <w:t xml:space="preserve"> </w:t>
+            </w:r>
+            <w:proofErr w:type="spellStart"/>
+            <w:r>
+              <w:t>if</w:t>
+            </w:r>
+            <w:proofErr w:type="spellEnd"/>
+            <w:r>
+              <w:t xml:space="preserve"> </w:t>
+            </w:r>
+            <w:proofErr w:type="spellStart"/>
+            <w:r>
+              <w:t>ready</w:t>
+            </w:r>
+            <w:proofErr w:type="spellEnd"/>
+            <w:r>
+              <w:t xml:space="preserve">, </w:t>
+            </w:r>
+            <w:proofErr w:type="spellStart"/>
+            <w:r>
+              <w:t>from</w:t>
+            </w:r>
+            <w:proofErr w:type="spellEnd"/>
+            <w:r>
+              <w:t xml:space="preserve"> </w:t>
+            </w:r>
+            <w:proofErr w:type="spellStart"/>
+            <w:r>
+              <w:t>datapath.v</w:t>
+            </w:r>
+            <w:proofErr w:type="spellEnd"/>
+          </w:p>
+        </w:tc>
+        <w:tc>
+          <w:tcPr>
+            <w:tcW w:w="1979" w:type="dxa"/>
+          </w:tcPr>
+          <w:p>
+            <w:r>
+              <w:t>I</w:t>
+            </w:r>
+          </w:p>
+        </w:tc>
+      </w:tr>
+      <w:tr>
+        <w:tc>
+          <w:tcPr>
+            <w:tcW w:w="1980" w:type="dxa"/>
+          </w:tcPr>
+          <w:p>
+            <w:proofErr w:type="spellStart"/>
+            <w:r>
+              <w:t>modulo_ready_i</w:t>
+            </w:r>
+            <w:proofErr w:type="spellEnd"/>
+          </w:p>
+        </w:tc>
+        <w:tc>
+          <w:tcPr>
+            <w:tcW w:w="5103" w:type="dxa"/>
+          </w:tcPr>
+          <w:p>
+            <w:r>
+              <w:t xml:space="preserve">High </w:t>
+            </w:r>
+            <w:proofErr w:type="spellStart"/>
+            <w:r>
+              <w:t>active</w:t>
+            </w:r>
+            <w:proofErr w:type="spellEnd"/>
+            <w:r>
+              <w:t xml:space="preserve"> </w:t>
+            </w:r>
+            <w:proofErr w:type="spellStart"/>
+            <w:r>
+              <w:t>signal</w:t>
+            </w:r>
+            <w:proofErr w:type="spellEnd"/>
+            <w:r>
+              <w:t xml:space="preserve">, </w:t>
+            </w:r>
+            <w:proofErr w:type="spellStart"/>
+            <w:r>
+              <w:t>if</w:t>
+            </w:r>
+            <w:proofErr w:type="spellEnd"/>
+            <w:r>
+              <w:t xml:space="preserve"> </w:t>
+            </w:r>
+            <w:proofErr w:type="spellStart"/>
+            <w:r>
+              <w:t>modulo</w:t>
+            </w:r>
+            <w:proofErr w:type="spellEnd"/>
+            <w:r>
+              <w:t xml:space="preserve"> </w:t>
+            </w:r>
+            <w:proofErr w:type="spellStart"/>
+            <w:r>
+              <w:t>operation</w:t>
+            </w:r>
+            <w:proofErr w:type="spellEnd"/>
+            <w:r>
+              <w:t xml:space="preserve"> </w:t>
+            </w:r>
+            <w:proofErr w:type="spellStart"/>
+            <w:r>
+              <w:t>is</w:t>
+            </w:r>
+            <w:proofErr w:type="spellEnd"/>
+            <w:r>
+              <w:t xml:space="preserve"> </w:t>
+            </w:r>
+            <w:proofErr w:type="spellStart"/>
+            <w:r>
+              <w:t>finished</w:t>
+            </w:r>
+            <w:proofErr w:type="spellEnd"/>
+            <w:r>
+              <w:t xml:space="preserve">, </w:t>
+            </w:r>
+            <w:proofErr w:type="spellStart"/>
+            <w:r>
+              <w:t>from</w:t>
+            </w:r>
+            <w:proofErr w:type="spellEnd"/>
+            <w:r>
+              <w:t xml:space="preserve"> </w:t>
+            </w:r>
+            <w:proofErr w:type="spellStart"/>
+            <w:r>
+              <w:t>datapath.v</w:t>
+            </w:r>
+            <w:proofErr w:type="spellEnd"/>
+          </w:p>
+        </w:tc>
+        <w:tc>
+          <w:tcPr>
+            <w:tcW w:w="1979" w:type="dxa"/>
+          </w:tcPr>
+          <w:p>
+            <w:r>
+              <w:t>I</w:t>
+            </w:r>
+          </w:p>
+        </w:tc>
+      </w:tr>
+      <w:tr>
+        <w:tc>
+          <w:tcPr>
+            <w:tcW w:w="1980" w:type="dxa"/>
+          </w:tcPr>
+          <w:p>
+            <w:proofErr w:type="spellStart"/>
+            <w:r>
+              <w:t>check_for_termination_o</w:t>
+            </w:r>
+            <w:proofErr w:type="spellEnd"/>
+          </w:p>
+        </w:tc>
+        <w:tc>
+          <w:tcPr>
+            <w:tcW w:w="5103" w:type="dxa"/>
+          </w:tcPr>
+          <w:p>
+            <w:r>
+              <w:t xml:space="preserve">High </w:t>
+            </w:r>
+            <w:proofErr w:type="spellStart"/>
+            <w:r>
+              <w:t>active</w:t>
+            </w:r>
+            <w:proofErr w:type="spellEnd"/>
+            <w:r>
+              <w:t xml:space="preserve"> </w:t>
+            </w:r>
+            <w:proofErr w:type="spellStart"/>
+            <w:r>
+              <w:t>signal</w:t>
+            </w:r>
+            <w:proofErr w:type="spellEnd"/>
+            <w:r>
+              <w:t xml:space="preserve"> </w:t>
+            </w:r>
+            <w:proofErr w:type="spellStart"/>
+            <w:r>
+              <w:t>to</w:t>
+            </w:r>
+            <w:proofErr w:type="spellEnd"/>
+            <w:r>
+              <w:t xml:space="preserve"> check </w:t>
+            </w:r>
+            <w:proofErr w:type="spellStart"/>
+            <w:r>
+              <w:t>if</w:t>
+            </w:r>
+            <w:proofErr w:type="spellEnd"/>
+            <w:r>
+              <w:t xml:space="preserve"> </w:t>
+            </w:r>
+            <w:proofErr w:type="spellStart"/>
+            <w:r>
+              <w:t>result</w:t>
+            </w:r>
+            <w:proofErr w:type="spellEnd"/>
+            <w:r>
+              <w:t xml:space="preserve"> </w:t>
+            </w:r>
+            <w:proofErr w:type="spellStart"/>
+            <w:r>
+              <w:t>of</w:t>
+            </w:r>
+            <w:proofErr w:type="spellEnd"/>
+            <w:r>
+              <w:t xml:space="preserve"> </w:t>
+            </w:r>
+            <w:proofErr w:type="spellStart"/>
+            <w:r>
+              <w:t>modulo</w:t>
+            </w:r>
+            <w:proofErr w:type="spellEnd"/>
+            <w:r>
+              <w:t xml:space="preserve"> = 0, </w:t>
+            </w:r>
+            <w:proofErr w:type="spellStart"/>
+            <w:r>
+              <w:t>to</w:t>
+            </w:r>
+            <w:proofErr w:type="spellEnd"/>
+            <w:r>
+              <w:t xml:space="preserve"> </w:t>
+            </w:r>
+            <w:proofErr w:type="spellStart"/>
+            <w:r>
+              <w:t>datapath.v</w:t>
+            </w:r>
+            <w:proofErr w:type="spellEnd"/>
+          </w:p>
+        </w:tc>
+        <w:tc>
+          <w:tcPr>
+            <w:tcW w:w="1979" w:type="dxa"/>
+          </w:tcPr>
+          <w:p>
+            <w:r>
+              <w:t>O</w:t>
+            </w:r>
+          </w:p>
+        </w:tc>
+      </w:tr>
+      <w:tr>
+        <w:tc>
+          <w:tcPr>
+            <w:tcW w:w="1980" w:type="dxa"/>
+          </w:tcPr>
+          <w:p>
+            <w:proofErr w:type="spellStart"/>
+            <w:r>
+              <w:t>wren_Zahl_o</w:t>
+            </w:r>
+            <w:proofErr w:type="spellEnd"/>
+          </w:p>
+        </w:tc>
+        <w:tc>
+          <w:tcPr>
+            <w:tcW w:w="5103" w:type="dxa"/>
+          </w:tcPr>
+          <w:p>
+            <w:r>
+              <w:t xml:space="preserve">High </w:t>
+            </w:r>
+            <w:proofErr w:type="spellStart"/>
+            <w:r>
+              <w:t>active</w:t>
+            </w:r>
+            <w:proofErr w:type="spellEnd"/>
+            <w:r>
+              <w:t xml:space="preserve"> Write-</w:t>
+            </w:r>
+            <w:proofErr w:type="spellStart"/>
+            <w:r>
+              <w:t>enable</w:t>
+            </w:r>
+            <w:proofErr w:type="spellEnd"/>
+            <w:r>
+              <w:t xml:space="preserve"> </w:t>
+            </w:r>
+            <w:proofErr w:type="spellStart"/>
+            <w:r>
+              <w:t>signal</w:t>
+            </w:r>
+            <w:proofErr w:type="spellEnd"/>
+            <w:r>
+              <w:t xml:space="preserve">, </w:t>
+            </w:r>
+            <w:proofErr w:type="spellStart"/>
+            <w:r>
+              <w:t>to</w:t>
+            </w:r>
+            <w:proofErr w:type="spellEnd"/>
+            <w:r>
+              <w:t xml:space="preserve"> </w:t>
+            </w:r>
+            <w:proofErr w:type="spellStart"/>
+            <w:r>
+              <w:t>datapath.v</w:t>
+            </w:r>
+            <w:proofErr w:type="spellEnd"/>
+          </w:p>
+        </w:tc>
+        <w:tc>
+          <w:tcPr>
+            <w:tcW w:w="1979" w:type="dxa"/>
+          </w:tcPr>
+          <w:p>
+            <w:r>
+              <w:t>O</w:t>
+            </w:r>
+          </w:p>
+        </w:tc>
+      </w:tr>
+      <w:tr>
+        <w:tc>
+          <w:tcPr>
+            <w:tcW w:w="1980" w:type="dxa"/>
+          </w:tcPr>
+          <w:p>
+            <w:proofErr w:type="spellStart"/>
+            <w:r>
+              <w:t>wren_zw_klein_o</w:t>
+            </w:r>
+            <w:proofErr w:type="spellEnd"/>
+          </w:p>
+        </w:tc>
+        <w:tc>
+          <w:tcPr>
+            <w:tcW w:w="5103" w:type="dxa"/>
+          </w:tcPr>
+          <w:p>
+            <w:r>
+              <w:t xml:space="preserve">High </w:t>
+            </w:r>
+            <w:proofErr w:type="spellStart"/>
+            <w:r>
+              <w:t>active</w:t>
+            </w:r>
+            <w:proofErr w:type="spellEnd"/>
+            <w:r>
+              <w:t xml:space="preserve"> Write-</w:t>
+            </w:r>
+            <w:proofErr w:type="spellStart"/>
+            <w:r>
+              <w:t>enable</w:t>
+            </w:r>
+            <w:proofErr w:type="spellEnd"/>
+            <w:r>
+              <w:t xml:space="preserve"> </w:t>
+            </w:r>
+            <w:proofErr w:type="spellStart"/>
+            <w:r>
+              <w:t>signal</w:t>
+            </w:r>
+            <w:proofErr w:type="spellEnd"/>
+            <w:r>
+              <w:t xml:space="preserve">, </w:t>
+            </w:r>
+            <w:proofErr w:type="spellStart"/>
+            <w:r>
+              <w:t>to</w:t>
+            </w:r>
+            <w:proofErr w:type="spellEnd"/>
+            <w:r>
+              <w:t xml:space="preserve"> </w:t>
+            </w:r>
+            <w:proofErr w:type="spellStart"/>
+            <w:r>
+              <w:t>datapath.v</w:t>
+            </w:r>
+            <w:proofErr w:type="spellEnd"/>
+          </w:p>
+        </w:tc>
+        <w:tc>
+          <w:tcPr>
+            <w:tcW w:w="1979" w:type="dxa"/>
+          </w:tcPr>
+          <w:p>
+            <w:r>
+              <w:t>O</w:t>
+            </w:r>
+          </w:p>
+        </w:tc>
+      </w:tr>
+      <w:tr>
+        <w:tc>
+          <w:tcPr>
+            <w:tcW w:w="1980" w:type="dxa"/>
+          </w:tcPr>
+          <w:p>
+            <w:proofErr w:type="spellStart"/>
+            <w:r>
+              <w:t>wren_zw_gross_o</w:t>
+            </w:r>
+            <w:proofErr w:type="spellEnd"/>
+          </w:p>
+        </w:tc>
+        <w:tc>
+          <w:tcPr>
+            <w:tcW w:w="5103" w:type="dxa"/>
+          </w:tcPr>
+          <w:p>
+            <w:r>
+              <w:t xml:space="preserve">High </w:t>
+            </w:r>
+            <w:proofErr w:type="spellStart"/>
+            <w:r>
+              <w:t>active</w:t>
+            </w:r>
+            <w:proofErr w:type="spellEnd"/>
+            <w:r>
+              <w:t xml:space="preserve"> Write-</w:t>
+            </w:r>
+            <w:proofErr w:type="spellStart"/>
+            <w:r>
+              <w:t>enable</w:t>
+            </w:r>
+            <w:proofErr w:type="spellEnd"/>
+            <w:r>
+              <w:t xml:space="preserve"> </w:t>
+            </w:r>
+            <w:proofErr w:type="spellStart"/>
+            <w:r>
+              <w:t>signal</w:t>
+            </w:r>
+            <w:proofErr w:type="spellEnd"/>
+            <w:r>
+              <w:t xml:space="preserve">, </w:t>
+            </w:r>
+            <w:proofErr w:type="spellStart"/>
+            <w:r>
+              <w:t>to</w:t>
+            </w:r>
+            <w:proofErr w:type="spellEnd"/>
+            <w:r>
+              <w:t xml:space="preserve"> </w:t>
+            </w:r>
+            <w:proofErr w:type="spellStart"/>
+            <w:r>
+              <w:t>datapath.v</w:t>
+            </w:r>
+            <w:proofErr w:type="spellEnd"/>
+          </w:p>
+        </w:tc>
+        <w:tc>
+          <w:tcPr>
+            <w:tcW w:w="1979" w:type="dxa"/>
+          </w:tcPr>
+          <w:p>
+            <w:r>
+              <w:t>O</w:t>
+            </w:r>
+          </w:p>
+        </w:tc>
+      </w:tr>
+      <w:tr>
+        <w:tc>
+          <w:tcPr>
+            <w:tcW w:w="1980" w:type="dxa"/>
+          </w:tcPr>
+          <w:p>
+            <w:proofErr w:type="spellStart"/>
+            <w:r>
+              <w:t>wren_erg_modulo_o</w:t>
+            </w:r>
+            <w:proofErr w:type="spellEnd"/>
+          </w:p>
+        </w:tc>
+        <w:tc>
+          <w:tcPr>
+            <w:tcW w:w="5103" w:type="dxa"/>
+          </w:tcPr>
+          <w:p>
+            <w:r>
+              <w:t xml:space="preserve">High </w:t>
+            </w:r>
+            <w:proofErr w:type="spellStart"/>
+            <w:r>
+              <w:t>active</w:t>
+            </w:r>
+            <w:proofErr w:type="spellEnd"/>
+            <w:r>
+              <w:t xml:space="preserve"> Write-</w:t>
+            </w:r>
+            <w:proofErr w:type="spellStart"/>
+            <w:r>
+              <w:t>enable</w:t>
+            </w:r>
+            <w:proofErr w:type="spellEnd"/>
+            <w:r>
+              <w:t xml:space="preserve"> </w:t>
+            </w:r>
+            <w:proofErr w:type="spellStart"/>
+            <w:r>
+              <w:t>signal</w:t>
+            </w:r>
+            <w:proofErr w:type="spellEnd"/>
+            <w:r>
+              <w:t xml:space="preserve">, </w:t>
+            </w:r>
+            <w:proofErr w:type="spellStart"/>
+            <w:r>
+              <w:t>to</w:t>
+            </w:r>
+            <w:proofErr w:type="spellEnd"/>
+            <w:r>
+              <w:t xml:space="preserve"> </w:t>
+            </w:r>
+            <w:proofErr w:type="spellStart"/>
+            <w:r>
+              <w:t>datapath.v</w:t>
+            </w:r>
+            <w:proofErr w:type="spellEnd"/>
+          </w:p>
+        </w:tc>
+        <w:tc>
+          <w:tcPr>
+            <w:tcW w:w="1979" w:type="dxa"/>
+          </w:tcPr>
+          <w:p>
+            <w:r>
+              <w:t>O</w:t>
+            </w:r>
+          </w:p>
+        </w:tc>
+      </w:tr>
+      <w:tr>
+        <w:tc>
+          <w:tcPr>
+            <w:tcW w:w="1980" w:type="dxa"/>
+          </w:tcPr>
+          <w:p>
+            <w:proofErr w:type="spellStart"/>
+            <w:r>
+              <w:t>wren_to_new_numbers_o</w:t>
+            </w:r>
+            <w:proofErr w:type="spellEnd"/>
+          </w:p>
+        </w:tc>
+        <w:tc>
+          <w:tcPr>
+            <w:tcW w:w="5103" w:type="dxa"/>
+          </w:tcPr>
+          <w:p>
+            <w:r>
+              <w:t xml:space="preserve">High </w:t>
+            </w:r>
+            <w:proofErr w:type="spellStart"/>
+            <w:r>
+              <w:t>active</w:t>
+            </w:r>
+            <w:proofErr w:type="spellEnd"/>
+            <w:r>
+              <w:t xml:space="preserve"> Write-</w:t>
+            </w:r>
+            <w:proofErr w:type="spellStart"/>
+            <w:r>
+              <w:t>enable</w:t>
+            </w:r>
+            <w:proofErr w:type="spellEnd"/>
+            <w:r>
+              <w:t xml:space="preserve"> </w:t>
+            </w:r>
+            <w:proofErr w:type="spellStart"/>
+            <w:r>
+              <w:t>signal</w:t>
+            </w:r>
+            <w:proofErr w:type="spellEnd"/>
+            <w:r>
+              <w:t xml:space="preserve">, </w:t>
+            </w:r>
+            <w:proofErr w:type="spellStart"/>
+            <w:r>
+              <w:t>to</w:t>
+            </w:r>
+            <w:proofErr w:type="spellEnd"/>
+            <w:r>
+              <w:t xml:space="preserve"> </w:t>
+            </w:r>
+            <w:proofErr w:type="spellStart"/>
+            <w:r>
+              <w:t>datapath.v</w:t>
+            </w:r>
+            <w:proofErr w:type="spellEnd"/>
+          </w:p>
+        </w:tc>
+        <w:tc>
+          <w:tcPr>
+            <w:tcW w:w="1979" w:type="dxa"/>
+          </w:tcPr>
+          <w:p>
+            <w:r>
+              <w:t>O</w:t>
+            </w:r>
+          </w:p>
+        </w:tc>
+      </w:tr>
+      <w:tr>
+        <w:tc>
+          <w:tcPr>
+            <w:tcW w:w="1980" w:type="dxa"/>
+          </w:tcPr>
+          <w:p>
+            <w:proofErr w:type="spellStart"/>
+            <w:r>
+              <w:t>wren_zw_in_</w:t>
+            </w:r>
+            <w:r>
+              <w:t>z</w:t>
+            </w:r>
+            <w:r>
+              <w:t>ahlen_o</w:t>
+            </w:r>
+            <w:proofErr w:type="spellEnd"/>
+          </w:p>
+        </w:tc>
+        <w:tc>
+          <w:tcPr>
+            <w:tcW w:w="5103" w:type="dxa"/>
+          </w:tcPr>
+          <w:p>
+            <w:r>
+              <w:t xml:space="preserve">High </w:t>
+            </w:r>
+            <w:proofErr w:type="spellStart"/>
+            <w:r>
+              <w:t>active</w:t>
+            </w:r>
+            <w:proofErr w:type="spellEnd"/>
+            <w:r>
+              <w:t xml:space="preserve"> Write-</w:t>
+            </w:r>
+            <w:proofErr w:type="spellStart"/>
+            <w:r>
+              <w:t>enable</w:t>
+            </w:r>
+            <w:proofErr w:type="spellEnd"/>
+            <w:r>
+              <w:t xml:space="preserve"> </w:t>
+            </w:r>
+            <w:proofErr w:type="spellStart"/>
+            <w:r>
+              <w:t>signal</w:t>
+            </w:r>
+            <w:proofErr w:type="spellEnd"/>
+            <w:r>
+              <w:t xml:space="preserve">, </w:t>
+            </w:r>
+            <w:proofErr w:type="spellStart"/>
+            <w:r>
+              <w:t>to</w:t>
+            </w:r>
+            <w:proofErr w:type="spellEnd"/>
+            <w:r>
+              <w:t xml:space="preserve"> </w:t>
+            </w:r>
+            <w:proofErr w:type="spellStart"/>
+            <w:r>
+              <w:t>datapath.v</w:t>
+            </w:r>
+            <w:proofErr w:type="spellEnd"/>
+          </w:p>
+        </w:tc>
+        <w:tc>
+          <w:tcPr>
+            <w:tcW w:w="1979" w:type="dxa"/>
+          </w:tcPr>
+          <w:p>
+            <w:r>
+              <w:t>O</w:t>
+            </w:r>
+          </w:p>
+        </w:tc>
+      </w:tr>
+    </w:tbl>
     <w:p/>
     <w:p/>
     <w:sectPr>
@@ -3399,6 +5273,44 @@
       <w:ind w:left="240"/>
     </w:pPr>
   </w:style>
+  <w:style w:type="table" w:styleId="Tabellenraster">
+    <w:name w:val="Table Grid"/>
+    <w:basedOn w:val="NormaleTabelle"/>
+    <w:uiPriority w:val="39"/>
+    <w:rsid w:val="00336566"/>
+    <w:pPr>
+      <w:spacing w:after="0" w:line="240" w:lineRule="auto"/>
+    </w:pPr>
+    <w:tblPr>
+      <w:tblBorders>
+        <w:top w:val="single" w:sz="4" w:space="0" w:color="auto"/>
+        <w:left w:val="single" w:sz="4" w:space="0" w:color="auto"/>
+        <w:bottom w:val="single" w:sz="4" w:space="0" w:color="auto"/>
+        <w:right w:val="single" w:sz="4" w:space="0" w:color="auto"/>
+        <w:insideH w:val="single" w:sz="4" w:space="0" w:color="auto"/>
+        <w:insideV w:val="single" w:sz="4" w:space="0" w:color="auto"/>
+      </w:tblBorders>
+    </w:tblPr>
+  </w:style>
+  <w:style w:type="paragraph" w:styleId="Beschriftung">
+    <w:name w:val="caption"/>
+    <w:basedOn w:val="Standard"/>
+    <w:next w:val="Standard"/>
+    <w:uiPriority w:val="35"/>
+    <w:unhideWhenUsed/>
+    <w:qFormat/>
+    <w:rsid w:val="00336566"/>
+    <w:pPr>
+      <w:spacing w:after="200" w:line="240" w:lineRule="auto"/>
+    </w:pPr>
+    <w:rPr>
+      <w:i/>
+      <w:iCs/>
+      <w:color w:val="0E2841" w:themeColor="text2"/>
+      <w:sz w:val="18"/>
+      <w:szCs w:val="18"/>
+    </w:rPr>
+  </w:style>
 </w:styles>
 </file>
 

</xml_diff>

<commit_message>
Aufgeräumt und für Abgabe vorbereitet, Zwischenspeicher
</commit_message>
<xml_diff>
--- a/Doku/Dokumentation.docx
+++ b/Doku/Dokumentation.docx
@@ -1509,7 +1509,7 @@
                 <w:noProof/>
                 <w:webHidden/>
               </w:rPr>
-              <w:t>25</w:t>
+              <w:t>26</w:t>
             </w:r>
             <w:r>
               <w:rPr>
@@ -1595,7 +1595,7 @@
                 <w:noProof/>
                 <w:webHidden/>
               </w:rPr>
-              <w:t>25</w:t>
+              <w:t>27</w:t>
             </w:r>
             <w:r>
               <w:rPr>
@@ -9958,31 +9958,7 @@
         <w:keepNext/>
       </w:pPr>
       <w:r>
-        <w:t xml:space="preserve">Die aktuelle Testbench war mit den beinhalteten File-Handlings, der </w:t>
-      </w:r>
-      <w:proofErr w:type="spellStart"/>
-      <w:r>
-        <w:t>wait</w:t>
-      </w:r>
-      <w:proofErr w:type="spellEnd"/>
-      <w:r>
-        <w:t>-Funktion und $</w:t>
-      </w:r>
-      <w:proofErr w:type="spellStart"/>
-      <w:r>
-        <w:t>stop</w:t>
-      </w:r>
-      <w:proofErr w:type="spellEnd"/>
-      <w:r>
-        <w:t xml:space="preserve"> nicht kompilierbar. Aus diesem Grund wurde die testbench.v weiter umgebaut. Es wurde nun eine </w:t>
-      </w:r>
-      <w:proofErr w:type="spellStart"/>
-      <w:r>
-        <w:t>define</w:t>
-      </w:r>
-      <w:proofErr w:type="spellEnd"/>
-      <w:r>
-        <w:t>-Präprozessor-Direktive eingebaut, mit der verschiedene Code-Teile „ein- oder ausgebeblendet“ werden können. Die Unterteilung des Codes wird nach folgendem Schema vorgenommen:</w:t>
+        <w:t>Die aktuelle Testbench war mit den beinhalteten File-Handlings, der wait-Funktion und $stop nicht kompilierbar. Aus diesem Grund wurde die testbench.v weiter umgebaut. Es wurde nun eine define-Präprozessor-Direktive eingebaut, mit der verschiedene Code-Teile „ein- oder ausgebeblendet“ werden können. Die Unterteilung des Codes wird nach folgendem Schema vorgenommen:</w:t>
       </w:r>
       <w:r>
         <w:br/>
@@ -10756,6 +10732,633 @@
       <w:pPr>
         <w:pStyle w:val="berschrift2"/>
         <w:numPr>
+          <w:ilvl w:val="2"/>
+          <w:numId w:val="1"/>
+        </w:numPr>
+      </w:pPr>
+      <w:r>
+        <w:t>Mit ModelSim</w:t>
+      </w:r>
+    </w:p>
+    <w:p>
+      <w:r>
+        <w:t>Eine Timing-Analyse kann in ModelSim relativ einfach durchgeführt werden. Hierfür wird zuallererst die eingestellt Frequenz der Clock berechnet. Diese berechnet sich wie folgt:</w:t>
+      </w:r>
+    </w:p>
+    <w:p>
+      <w:pPr>
+        <w:rPr>
+          <w:rFonts w:eastAsiaTheme="minorEastAsia"/>
+        </w:rPr>
+      </w:pPr>
+      <m:oMathPara>
+        <m:oMath>
+          <m:sSub>
+            <m:sSubPr>
+              <m:ctrlPr>
+                <w:rPr>
+                  <w:rFonts w:ascii="Cambria Math" w:hAnsi="Cambria Math"/>
+                  <w:i/>
+                </w:rPr>
+              </m:ctrlPr>
+            </m:sSubPr>
+            <m:e>
+              <m:r>
+                <w:rPr>
+                  <w:rFonts w:ascii="Cambria Math" w:hAnsi="Cambria Math"/>
+                </w:rPr>
+                <m:t>f</m:t>
+              </m:r>
+            </m:e>
+            <m:sub>
+              <m:r>
+                <w:rPr>
+                  <w:rFonts w:ascii="Cambria Math" w:hAnsi="Cambria Math"/>
+                </w:rPr>
+                <m:t>clock</m:t>
+              </m:r>
+            </m:sub>
+          </m:sSub>
+          <m:r>
+            <w:rPr>
+              <w:rFonts w:ascii="Cambria Math" w:hAnsi="Cambria Math"/>
+            </w:rPr>
+            <m:t>=</m:t>
+          </m:r>
+          <m:f>
+            <m:fPr>
+              <m:ctrlPr>
+                <w:rPr>
+                  <w:rFonts w:ascii="Cambria Math" w:hAnsi="Cambria Math"/>
+                  <w:i/>
+                </w:rPr>
+              </m:ctrlPr>
+            </m:fPr>
+            <m:num>
+              <m:r>
+                <w:rPr>
+                  <w:rFonts w:ascii="Cambria Math" w:hAnsi="Cambria Math"/>
+                </w:rPr>
+                <m:t>1</m:t>
+              </m:r>
+            </m:num>
+            <m:den>
+              <m:sSub>
+                <m:sSubPr>
+                  <m:ctrlPr>
+                    <w:rPr>
+                      <w:rFonts w:ascii="Cambria Math" w:hAnsi="Cambria Math"/>
+                      <w:i/>
+                    </w:rPr>
+                  </m:ctrlPr>
+                </m:sSubPr>
+                <m:e>
+                  <m:r>
+                    <w:rPr>
+                      <w:rFonts w:ascii="Cambria Math" w:hAnsi="Cambria Math"/>
+                    </w:rPr>
+                    <m:t>T</m:t>
+                  </m:r>
+                </m:e>
+                <m:sub>
+                  <m:r>
+                    <w:rPr>
+                      <w:rFonts w:ascii="Cambria Math" w:hAnsi="Cambria Math"/>
+                    </w:rPr>
+                    <m:t>clock</m:t>
+                  </m:r>
+                </m:sub>
+              </m:sSub>
+            </m:den>
+          </m:f>
+          <m:r>
+            <w:rPr>
+              <w:rFonts w:ascii="Cambria Math" w:hAnsi="Cambria Math"/>
+            </w:rPr>
+            <m:t>=</m:t>
+          </m:r>
+          <m:f>
+            <m:fPr>
+              <m:ctrlPr>
+                <w:rPr>
+                  <w:rFonts w:ascii="Cambria Math" w:hAnsi="Cambria Math"/>
+                  <w:i/>
+                </w:rPr>
+              </m:ctrlPr>
+            </m:fPr>
+            <m:num>
+              <m:r>
+                <w:rPr>
+                  <w:rFonts w:ascii="Cambria Math" w:hAnsi="Cambria Math"/>
+                </w:rPr>
+                <m:t>1</m:t>
+              </m:r>
+            </m:num>
+            <m:den>
+              <m:r>
+                <w:rPr>
+                  <w:rFonts w:ascii="Cambria Math" w:hAnsi="Cambria Math"/>
+                </w:rPr>
+                <m:t>5 ps</m:t>
+              </m:r>
+            </m:den>
+          </m:f>
+          <m:r>
+            <w:rPr>
+              <w:rFonts w:ascii="Cambria Math" w:hAnsi="Cambria Math"/>
+            </w:rPr>
+            <m:t>=200 GHz</m:t>
+          </m:r>
+        </m:oMath>
+      </m:oMathPara>
+    </w:p>
+    <w:p>
+      <w:pPr>
+        <w:rPr>
+          <w:rFonts w:eastAsiaTheme="minorEastAsia"/>
+        </w:rPr>
+      </w:pPr>
+    </w:p>
+    <w:p>
+      <w:pPr>
+        <w:rPr>
+          <w:rFonts w:eastAsiaTheme="minorEastAsia"/>
+        </w:rPr>
+      </w:pPr>
+      <w:r>
+        <w:rPr>
+          <w:rFonts w:eastAsiaTheme="minorEastAsia"/>
+        </w:rPr>
+        <w:t>Anhand folgender drei Beispiele, gemessen in ModelSim soll gezeigt werden, wie schnell die Schaltung arbeitet:</w:t>
+      </w:r>
+    </w:p>
+    <w:tbl>
+      <w:tblPr>
+        <w:tblStyle w:val="Tabellenraster"/>
+        <w:tblW w:w="0" w:type="auto"/>
+        <w:tblLook w:val="04A0" w:firstRow="1" w:lastRow="0" w:firstColumn="1" w:lastColumn="0" w:noHBand="0" w:noVBand="1"/>
+      </w:tblPr>
+      <w:tblGrid>
+        <w:gridCol w:w="3020"/>
+        <w:gridCol w:w="3021"/>
+        <w:gridCol w:w="3021"/>
+      </w:tblGrid>
+      <w:tr>
+        <w:tc>
+          <w:tcPr>
+            <w:tcW w:w="3020" w:type="dxa"/>
+          </w:tcPr>
+          <w:p>
+            <w:pPr>
+              <w:rPr>
+                <w:rFonts w:eastAsiaTheme="minorEastAsia"/>
+              </w:rPr>
+            </w:pPr>
+            <w:r>
+              <w:rPr>
+                <w:rFonts w:eastAsiaTheme="minorEastAsia"/>
+              </w:rPr>
+              <w:t>Zahl1</w:t>
+            </w:r>
+          </w:p>
+        </w:tc>
+        <w:tc>
+          <w:tcPr>
+            <w:tcW w:w="3021" w:type="dxa"/>
+          </w:tcPr>
+          <w:p>
+            <w:pPr>
+              <w:rPr>
+                <w:rFonts w:eastAsiaTheme="minorEastAsia"/>
+              </w:rPr>
+            </w:pPr>
+            <w:r>
+              <w:rPr>
+                <w:rFonts w:eastAsiaTheme="minorEastAsia"/>
+              </w:rPr>
+              <w:t>Zahl2</w:t>
+            </w:r>
+          </w:p>
+        </w:tc>
+        <w:tc>
+          <w:tcPr>
+            <w:tcW w:w="3021" w:type="dxa"/>
+          </w:tcPr>
+          <w:p>
+            <w:pPr>
+              <w:rPr>
+                <w:rFonts w:eastAsiaTheme="minorEastAsia"/>
+              </w:rPr>
+            </w:pPr>
+            <w:r>
+              <w:rPr>
+                <w:rFonts w:eastAsiaTheme="minorEastAsia"/>
+              </w:rPr>
+              <w:t>Zeit von start bis valid</w:t>
+            </w:r>
+          </w:p>
+        </w:tc>
+      </w:tr>
+      <w:tr>
+        <w:tc>
+          <w:tcPr>
+            <w:tcW w:w="3020" w:type="dxa"/>
+          </w:tcPr>
+          <w:p>
+            <w:pPr>
+              <w:rPr>
+                <w:rFonts w:eastAsiaTheme="minorEastAsia"/>
+              </w:rPr>
+            </w:pPr>
+            <w:r>
+              <w:rPr>
+                <w:rFonts w:eastAsiaTheme="minorEastAsia"/>
+              </w:rPr>
+              <w:t>53393</w:t>
+            </w:r>
+          </w:p>
+        </w:tc>
+        <w:tc>
+          <w:tcPr>
+            <w:tcW w:w="3021" w:type="dxa"/>
+          </w:tcPr>
+          <w:p>
+            <w:pPr>
+              <w:rPr>
+                <w:rFonts w:eastAsiaTheme="minorEastAsia"/>
+              </w:rPr>
+            </w:pPr>
+            <w:r>
+              <w:rPr>
+                <w:rFonts w:eastAsiaTheme="minorEastAsia"/>
+              </w:rPr>
+              <w:t>59362</w:t>
+            </w:r>
+          </w:p>
+        </w:tc>
+        <w:tc>
+          <w:tcPr>
+            <w:tcW w:w="3021" w:type="dxa"/>
+          </w:tcPr>
+          <w:p>
+            <w:pPr>
+              <w:rPr>
+                <w:rFonts w:eastAsiaTheme="minorEastAsia"/>
+              </w:rPr>
+            </w:pPr>
+            <w:r>
+              <w:rPr>
+                <w:rFonts w:eastAsiaTheme="minorEastAsia"/>
+              </w:rPr>
+              <w:t>3.715 ps</w:t>
+            </w:r>
+          </w:p>
+        </w:tc>
+      </w:tr>
+      <w:tr>
+        <w:tc>
+          <w:tcPr>
+            <w:tcW w:w="3020" w:type="dxa"/>
+          </w:tcPr>
+          <w:p>
+            <w:pPr>
+              <w:rPr>
+                <w:rFonts w:eastAsiaTheme="minorEastAsia"/>
+              </w:rPr>
+            </w:pPr>
+            <w:r>
+              <w:rPr>
+                <w:rFonts w:eastAsiaTheme="minorEastAsia"/>
+              </w:rPr>
+              <w:t>59859</w:t>
+            </w:r>
+          </w:p>
+        </w:tc>
+        <w:tc>
+          <w:tcPr>
+            <w:tcW w:w="3021" w:type="dxa"/>
+          </w:tcPr>
+          <w:p>
+            <w:pPr>
+              <w:rPr>
+                <w:rFonts w:eastAsiaTheme="minorEastAsia"/>
+              </w:rPr>
+            </w:pPr>
+            <w:r>
+              <w:rPr>
+                <w:rFonts w:eastAsiaTheme="minorEastAsia"/>
+              </w:rPr>
+              <w:t>8323</w:t>
+            </w:r>
+          </w:p>
+        </w:tc>
+        <w:tc>
+          <w:tcPr>
+            <w:tcW w:w="3021" w:type="dxa"/>
+          </w:tcPr>
+          <w:p>
+            <w:pPr>
+              <w:rPr>
+                <w:rFonts w:eastAsiaTheme="minorEastAsia"/>
+              </w:rPr>
+            </w:pPr>
+            <w:r>
+              <w:rPr>
+                <w:rFonts w:eastAsiaTheme="minorEastAsia"/>
+              </w:rPr>
+              <w:t>3.668 ps</w:t>
+            </w:r>
+          </w:p>
+        </w:tc>
+      </w:tr>
+      <w:tr>
+        <w:tc>
+          <w:tcPr>
+            <w:tcW w:w="3020" w:type="dxa"/>
+          </w:tcPr>
+          <w:p>
+            <w:pPr>
+              <w:rPr>
+                <w:rFonts w:eastAsiaTheme="minorEastAsia"/>
+              </w:rPr>
+            </w:pPr>
+            <w:r>
+              <w:rPr>
+                <w:rFonts w:eastAsiaTheme="minorEastAsia"/>
+              </w:rPr>
+              <w:t>41442</w:t>
+            </w:r>
+          </w:p>
+        </w:tc>
+        <w:tc>
+          <w:tcPr>
+            <w:tcW w:w="3021" w:type="dxa"/>
+          </w:tcPr>
+          <w:p>
+            <w:pPr>
+              <w:rPr>
+                <w:rFonts w:eastAsiaTheme="minorEastAsia"/>
+              </w:rPr>
+            </w:pPr>
+            <w:r>
+              <w:rPr>
+                <w:rFonts w:eastAsiaTheme="minorEastAsia"/>
+              </w:rPr>
+              <w:t>6393</w:t>
+            </w:r>
+          </w:p>
+        </w:tc>
+        <w:tc>
+          <w:tcPr>
+            <w:tcW w:w="3021" w:type="dxa"/>
+          </w:tcPr>
+          <w:p>
+            <w:pPr>
+              <w:rPr>
+                <w:rFonts w:eastAsiaTheme="minorEastAsia"/>
+              </w:rPr>
+            </w:pPr>
+            <w:r>
+              <w:rPr>
+                <w:rFonts w:eastAsiaTheme="minorEastAsia"/>
+              </w:rPr>
+              <w:t>2.518 ps</w:t>
+            </w:r>
+          </w:p>
+        </w:tc>
+      </w:tr>
+      <w:tr>
+        <w:tc>
+          <w:tcPr>
+            <w:tcW w:w="3020" w:type="dxa"/>
+          </w:tcPr>
+          <w:p>
+            <w:pPr>
+              <w:rPr>
+                <w:rFonts w:eastAsiaTheme="minorEastAsia"/>
+              </w:rPr>
+            </w:pPr>
+            <w:r>
+              <w:rPr>
+                <w:rFonts w:eastAsiaTheme="minorEastAsia"/>
+              </w:rPr>
+              <w:t>63520</w:t>
+            </w:r>
+          </w:p>
+        </w:tc>
+        <w:tc>
+          <w:tcPr>
+            <w:tcW w:w="3021" w:type="dxa"/>
+          </w:tcPr>
+          <w:p>
+            <w:pPr>
+              <w:rPr>
+                <w:rFonts w:eastAsiaTheme="minorEastAsia"/>
+              </w:rPr>
+            </w:pPr>
+            <w:r>
+              <w:rPr>
+                <w:rFonts w:eastAsiaTheme="minorEastAsia"/>
+              </w:rPr>
+              <w:t>1</w:t>
+            </w:r>
+          </w:p>
+        </w:tc>
+        <w:tc>
+          <w:tcPr>
+            <w:tcW w:w="3021" w:type="dxa"/>
+          </w:tcPr>
+          <w:p>
+            <w:pPr>
+              <w:rPr>
+                <w:rFonts w:eastAsiaTheme="minorEastAsia"/>
+              </w:rPr>
+            </w:pPr>
+            <w:r>
+              <w:rPr>
+                <w:rFonts w:eastAsiaTheme="minorEastAsia"/>
+              </w:rPr>
+              <w:t>3,176145 ms</w:t>
+            </w:r>
+          </w:p>
+        </w:tc>
+      </w:tr>
+      <w:tr>
+        <w:tc>
+          <w:tcPr>
+            <w:tcW w:w="3020" w:type="dxa"/>
+          </w:tcPr>
+          <w:p>
+            <w:pPr>
+              <w:rPr>
+                <w:rFonts w:eastAsiaTheme="minorEastAsia"/>
+              </w:rPr>
+            </w:pPr>
+            <w:r>
+              <w:rPr>
+                <w:rFonts w:eastAsiaTheme="minorEastAsia"/>
+              </w:rPr>
+              <w:t>400</w:t>
+            </w:r>
+          </w:p>
+        </w:tc>
+        <w:tc>
+          <w:tcPr>
+            <w:tcW w:w="3021" w:type="dxa"/>
+          </w:tcPr>
+          <w:p>
+            <w:pPr>
+              <w:rPr>
+                <w:rFonts w:eastAsiaTheme="minorEastAsia"/>
+              </w:rPr>
+            </w:pPr>
+            <w:r>
+              <w:rPr>
+                <w:rFonts w:eastAsiaTheme="minorEastAsia"/>
+              </w:rPr>
+              <w:t>200</w:t>
+            </w:r>
+          </w:p>
+        </w:tc>
+        <w:tc>
+          <w:tcPr>
+            <w:tcW w:w="3021" w:type="dxa"/>
+          </w:tcPr>
+          <w:p>
+            <w:pPr>
+              <w:rPr>
+                <w:rFonts w:eastAsiaTheme="minorEastAsia"/>
+              </w:rPr>
+            </w:pPr>
+            <w:r>
+              <w:rPr>
+                <w:rFonts w:eastAsiaTheme="minorEastAsia"/>
+              </w:rPr>
+              <w:t>248 ps</w:t>
+            </w:r>
+          </w:p>
+        </w:tc>
+      </w:tr>
+    </w:tbl>
+    <w:p>
+      <w:pPr>
+        <w:rPr>
+          <w:rFonts w:eastAsiaTheme="minorEastAsia"/>
+        </w:rPr>
+      </w:pPr>
+    </w:p>
+    <w:p>
+      <w:pPr>
+        <w:rPr>
+          <w:rFonts w:eastAsiaTheme="minorEastAsia"/>
+        </w:rPr>
+      </w:pPr>
+      <w:r>
+        <w:rPr>
+          <w:rFonts w:eastAsiaTheme="minorEastAsia"/>
+        </w:rPr>
+        <w:t xml:space="preserve">Die </w:t>
+      </w:r>
+      <w:r>
+        <w:rPr>
+          <w:rFonts w:eastAsiaTheme="minorEastAsia"/>
+        </w:rPr>
+        <w:t>fünf</w:t>
+      </w:r>
+      <w:r>
+        <w:rPr>
+          <w:rFonts w:eastAsiaTheme="minorEastAsia"/>
+        </w:rPr>
+        <w:t xml:space="preserve"> Beispiele zeigen, dass die Zeit, die vom Signal start bis zum Signal valid vergeht, in einem gewissen Maße variieren kann. Diese Zeit hängt</w:t>
+      </w:r>
+      <w:r>
+        <w:rPr>
+          <w:rFonts w:eastAsiaTheme="minorEastAsia"/>
+        </w:rPr>
+        <w:t xml:space="preserve"> stark</w:t>
+      </w:r>
+      <w:r>
+        <w:rPr>
+          <w:rFonts w:eastAsiaTheme="minorEastAsia"/>
+        </w:rPr>
+        <w:t xml:space="preserve"> von der Wahl der Zahlen ab</w:t>
+      </w:r>
+      <w:r>
+        <w:rPr>
+          <w:rFonts w:eastAsiaTheme="minorEastAsia"/>
+        </w:rPr>
+        <w:t xml:space="preserve">, wie man bei den letzten beiden Beispielen sehen kann. Das Beispiel mit den Zahlen 63520 und 1 benötigt deutlich mehr Durchläufe, um die Berechnung abzuschließen, wohingegen die Berechnung mit den Zahlen 400 und 200 sehr schnell durchgeführt wird. </w:t>
+      </w:r>
+      <w:r>
+        <w:rPr>
+          <w:rFonts w:eastAsiaTheme="minorEastAsia"/>
+        </w:rPr>
+        <w:lastRenderedPageBreak/>
+        <w:t xml:space="preserve">Trotzdem ist auch die gezeigte sehr intensive Berechnung mit etwa 3 ms durchaus schnell ausgeführt worden. </w:t>
+      </w:r>
+    </w:p>
+    <w:p>
+      <w:pPr>
+        <w:rPr>
+          <w:rFonts w:eastAsiaTheme="minorEastAsia"/>
+        </w:rPr>
+      </w:pPr>
+      <w:r>
+        <w:rPr>
+          <w:rFonts w:eastAsiaTheme="minorEastAsia"/>
+        </w:rPr>
+        <w:t>An dieser Stelle ist zu bemerken, dass diese Simulation zusätzlich das Schreiben und Lesen in den Textdateien sowie das Schreiben mittels $display</w:t>
+      </w:r>
+      <w:r>
+        <w:rPr>
+          <w:rFonts w:eastAsiaTheme="minorEastAsia"/>
+        </w:rPr>
+        <w:t xml:space="preserve"> beinhaltet. Ohne diese Operationen würde die Berechnung vermutlich noch um einiges schneller ablaufen können. </w:t>
+      </w:r>
+    </w:p>
+    <w:p>
+      <w:pPr>
+        <w:pStyle w:val="berschrift2"/>
+        <w:numPr>
+          <w:ilvl w:val="2"/>
+          <w:numId w:val="1"/>
+        </w:numPr>
+      </w:pPr>
+      <w:r>
+        <w:t>Mit Quartus</w:t>
+      </w:r>
+      <w:r>
+        <w:t xml:space="preserve"> Prime</w:t>
+      </w:r>
+    </w:p>
+    <w:p>
+      <w:r>
+        <w:t xml:space="preserve">In Quartus Prime lässt sich die Durchlaufzeit mit dem aktuellen Aufbau leider nicht so einfach bestimmen. </w:t>
+      </w:r>
+    </w:p>
+    <w:p>
+      <w:r>
+        <w:t xml:space="preserve">Die verwendete ALTPLL nutzt eine Input-Taktrate von 12 MHz und teilt diese so, dass die ausgehende und anschließend verwendete logic_clk eine Taktrate von 1MHz besitzt. </w:t>
+      </w:r>
+    </w:p>
+    <w:p>
+      <w:r>
+        <w:t>Sollte diese Information hohen Wert haben, so wäre die Vorgehensweise, die Frequenz in ModelSim zu simulieren und die Durchlaufzeit für verschiedene Zahlen zu messen. Die reale Durchlaufzeit auf dem FPGA kann damit abgeschätzt werden.</w:t>
+      </w:r>
+    </w:p>
+    <w:p>
+      <w:r>
+        <w:t xml:space="preserve">Außerdem </w:t>
+      </w:r>
+      <w:r>
+        <w:t>müsste die UART-Schnittstelle mittels Python und dem Signal Tap Logic Analyzer eingerichtet werden, was hier in diesem Fall leider nicht gelungen ist. Diese Form der Datenauswertung würde deutlich mehr Klarheit über die Laufzeiten des Algorithmus geben.</w:t>
+      </w:r>
+    </w:p>
+    <w:p/>
+    <w:p>
+      <w:pPr>
+        <w:pStyle w:val="berschrift2"/>
+        <w:numPr>
           <w:ilvl w:val="1"/>
           <w:numId w:val="1"/>
         </w:numPr>
@@ -10768,10 +11371,18 @@
     </w:p>
     <w:p>
       <w:r>
+        <w:t xml:space="preserve">Quartus Prime bietet mit dem Power Analyzer Tool eine Möglichkeit, die thermische Verlustleistung des FPGA mit dem aktuellen Design abzuschätzen. Mit dem vorgestellten Rechenwerk beträgt diese schätzungsweise 131.61mW, wie in der folgenden Abbildung zu sehen ist. </w:t>
+      </w:r>
+    </w:p>
+    <w:p>
+      <w:pPr>
+        <w:keepNext/>
+      </w:pPr>
+      <w:r>
         <w:drawing>
-          <wp:inline distT="0" distB="0" distL="0" distR="0" wp14:anchorId="2B385531" wp14:editId="1CD083F0">
-            <wp:extent cx="5277587" cy="3439005"/>
-            <wp:effectExtent l="0" t="0" r="0" b="9525"/>
+          <wp:inline distT="0" distB="0" distL="0" distR="0" wp14:anchorId="2B385531" wp14:editId="673DD13B">
+            <wp:extent cx="3906681" cy="2545690"/>
+            <wp:effectExtent l="0" t="0" r="0" b="7620"/>
             <wp:docPr id="743606504" name="Grafik 1" descr="Ein Bild, das Text, Screenshot, Software, Webseite enthält.&#10;&#10;KI-generierte Inhalte können fehlerhaft sein."/>
             <wp:cNvGraphicFramePr>
               <a:graphicFrameLocks xmlns:a="http://schemas.openxmlformats.org/drawingml/2006/main" noChangeAspect="1"/>
@@ -10792,7 +11403,7 @@
                   <pic:spPr>
                     <a:xfrm>
                       <a:off x="0" y="0"/>
-                      <a:ext cx="5277587" cy="3439005"/>
+                      <a:ext cx="3947415" cy="2572233"/>
                     </a:xfrm>
                     <a:prstGeom prst="rect">
                       <a:avLst/>
@@ -10805,6 +11416,499 @@
         </w:drawing>
       </w:r>
     </w:p>
+    <w:p>
+      <w:pPr>
+        <w:pStyle w:val="Beschriftung"/>
+      </w:pPr>
+      <w:r>
+        <w:t xml:space="preserve">Abbildung </w:t>
+      </w:r>
+      <w:fldSimple w:instr=" SEQ Abbildung \* ARABIC ">
+        <w:r>
+          <w:rPr>
+            <w:noProof/>
+          </w:rPr>
+          <w:t>19</w:t>
+        </w:r>
+      </w:fldSimple>
+      <w:r>
+        <w:t>: Zusammenfassung des Power Analyzer Tools nach dem Kompilieren</w:t>
+      </w:r>
+    </w:p>
+    <w:p>
+      <w:pPr>
+        <w:pStyle w:val="berschrift1"/>
+        <w:numPr>
+          <w:ilvl w:val="0"/>
+          <w:numId w:val="1"/>
+        </w:numPr>
+      </w:pPr>
+      <w:r>
+        <w:lastRenderedPageBreak/>
+        <w:t>Zusammenfassung der Abgabestruktur</w:t>
+      </w:r>
+    </w:p>
+    <w:p>
+      <w:pPr>
+        <w:pStyle w:val="berschrift2"/>
+        <w:numPr>
+          <w:ilvl w:val="1"/>
+          <w:numId w:val="1"/>
+        </w:numPr>
+      </w:pPr>
+      <w:r>
+        <w:t>Fileliste der Code-Dateien</w:t>
+      </w:r>
+    </w:p>
+    <w:p>
+      <w:pPr>
+        <w:jc w:val="both"/>
+      </w:pPr>
+      <w:r>
+        <w:t xml:space="preserve">Im Ordner „Code“ befindet sich der komplette Source-Code. Die Dateien für das Hauptrechenwerk und das Modulo-Rechenwerk liegen gemeinsam in diesem Ordner. </w:t>
+      </w:r>
+    </w:p>
+    <w:p>
+      <w:pPr>
+        <w:jc w:val="both"/>
+      </w:pPr>
+      <w:r>
+        <w:t>Um die eigenen Rechenwerke übersichtlicher darzustellen, sind jedoch zwei Unterordner erstellt worden für „modulo“ und „ggt“. Im Ordner „modulo“ befinden sich nur Dateien des Modulo-Rechenwerks, im Ordner „ggt“ nur Dateien des Hauptrechenwerks für den ggT.</w:t>
+      </w:r>
+    </w:p>
+    <w:p>
+      <w:pPr>
+        <w:jc w:val="both"/>
+      </w:pPr>
+    </w:p>
+    <w:p>
+      <w:pPr>
+        <w:jc w:val="both"/>
+        <w:rPr>
+          <w:b/>
+          <w:bCs/>
+        </w:rPr>
+      </w:pPr>
+      <w:r>
+        <w:rPr>
+          <w:b/>
+          <w:bCs/>
+        </w:rPr>
+        <w:t>Wichtige Code-Dateien:</w:t>
+      </w:r>
+    </w:p>
+    <w:p>
+      <w:pPr>
+        <w:pStyle w:val="Listenabsatz"/>
+        <w:numPr>
+          <w:ilvl w:val="0"/>
+          <w:numId w:val="2"/>
+        </w:numPr>
+        <w:jc w:val="both"/>
+      </w:pPr>
+      <w:r>
+        <w:t>ggt_top.v</w:t>
+      </w:r>
+    </w:p>
+    <w:p>
+      <w:pPr>
+        <w:pStyle w:val="Listenabsatz"/>
+        <w:numPr>
+          <w:ilvl w:val="0"/>
+          <w:numId w:val="2"/>
+        </w:numPr>
+        <w:jc w:val="both"/>
+      </w:pPr>
+      <w:r>
+        <w:t>datapath.v</w:t>
+      </w:r>
+    </w:p>
+    <w:p>
+      <w:pPr>
+        <w:pStyle w:val="Listenabsatz"/>
+        <w:numPr>
+          <w:ilvl w:val="0"/>
+          <w:numId w:val="2"/>
+        </w:numPr>
+        <w:jc w:val="both"/>
+      </w:pPr>
+      <w:r>
+        <w:t>controller.v</w:t>
+      </w:r>
+    </w:p>
+    <w:p>
+      <w:pPr>
+        <w:pStyle w:val="Listenabsatz"/>
+        <w:numPr>
+          <w:ilvl w:val="0"/>
+          <w:numId w:val="2"/>
+        </w:numPr>
+        <w:jc w:val="both"/>
+      </w:pPr>
+      <w:r>
+        <w:t>testbench.v</w:t>
+      </w:r>
+    </w:p>
+    <w:p>
+      <w:pPr>
+        <w:pStyle w:val="Listenabsatz"/>
+        <w:numPr>
+          <w:ilvl w:val="0"/>
+          <w:numId w:val="2"/>
+        </w:numPr>
+        <w:jc w:val="both"/>
+      </w:pPr>
+      <w:r>
+        <w:t>alu.v</w:t>
+      </w:r>
+    </w:p>
+    <w:p>
+      <w:pPr>
+        <w:pStyle w:val="Listenabsatz"/>
+        <w:numPr>
+          <w:ilvl w:val="1"/>
+          <w:numId w:val="2"/>
+        </w:numPr>
+        <w:jc w:val="both"/>
+      </w:pPr>
+      <w:r>
+        <w:t>modulo_top.v</w:t>
+      </w:r>
+    </w:p>
+    <w:p>
+      <w:pPr>
+        <w:pStyle w:val="Listenabsatz"/>
+        <w:numPr>
+          <w:ilvl w:val="1"/>
+          <w:numId w:val="2"/>
+        </w:numPr>
+        <w:jc w:val="both"/>
+      </w:pPr>
+      <w:r>
+        <w:t>datapath_modulo.v</w:t>
+      </w:r>
+    </w:p>
+    <w:p>
+      <w:pPr>
+        <w:pStyle w:val="Listenabsatz"/>
+        <w:numPr>
+          <w:ilvl w:val="1"/>
+          <w:numId w:val="2"/>
+        </w:numPr>
+        <w:jc w:val="both"/>
+      </w:pPr>
+      <w:r>
+        <w:t>controller_modulo.v</w:t>
+      </w:r>
+    </w:p>
+    <w:p>
+      <w:pPr>
+        <w:pStyle w:val="Listenabsatz"/>
+        <w:numPr>
+          <w:ilvl w:val="1"/>
+          <w:numId w:val="2"/>
+        </w:numPr>
+        <w:jc w:val="both"/>
+      </w:pPr>
+      <w:r>
+        <w:t>testbench_modulo.v</w:t>
+      </w:r>
+    </w:p>
+    <w:p>
+      <w:pPr>
+        <w:pStyle w:val="Listenabsatz"/>
+        <w:numPr>
+          <w:ilvl w:val="1"/>
+          <w:numId w:val="2"/>
+        </w:numPr>
+        <w:jc w:val="both"/>
+      </w:pPr>
+      <w:r>
+        <w:t>alu_modulo.v</w:t>
+      </w:r>
+    </w:p>
+    <w:p>
+      <w:pPr>
+        <w:jc w:val="both"/>
+      </w:pPr>
+    </w:p>
+    <w:p>
+      <w:pPr>
+        <w:pStyle w:val="berschrift2"/>
+        <w:numPr>
+          <w:ilvl w:val="1"/>
+          <w:numId w:val="1"/>
+        </w:numPr>
+      </w:pPr>
+      <w:r>
+        <w:t>Fileliste der Simulationsdateien</w:t>
+      </w:r>
+    </w:p>
+    <w:p>
+      <w:r>
+        <w:t xml:space="preserve">Es gibt zwei Ordner für die Simulation: „Sim_Modulo“ und „Simulation_Hauptrechenwerk“. Die Simulation des gesamten Rechenwerks befinden sich im zweitgenannten Ordner. Der Ordner „Sim_Modulo“ beinhaltet Simulationsdateien für den Modulo-Algorithmus. </w:t>
+      </w:r>
+    </w:p>
+    <w:p/>
+    <w:p>
+      <w:pPr>
+        <w:rPr>
+          <w:b/>
+          <w:bCs/>
+        </w:rPr>
+      </w:pPr>
+      <w:r>
+        <w:rPr>
+          <w:b/>
+          <w:bCs/>
+        </w:rPr>
+        <w:t>Wichtige Simulations-Dateien:</w:t>
+      </w:r>
+    </w:p>
+    <w:p>
+      <w:pPr>
+        <w:pStyle w:val="Listenabsatz"/>
+        <w:numPr>
+          <w:ilvl w:val="0"/>
+          <w:numId w:val="4"/>
+        </w:numPr>
+        <w:rPr>
+          <w:b/>
+          <w:bCs/>
+        </w:rPr>
+      </w:pPr>
+      <w:r>
+        <w:rPr>
+          <w:bCs/>
+        </w:rPr>
+        <w:t xml:space="preserve">Simulation_Hauptrechenwerk </w:t>
+      </w:r>
+      <w:r>
+        <w:rPr>
+          <w:bCs/>
+        </w:rPr>
+        <w:sym w:font="Wingdings" w:char="F0E0"/>
+      </w:r>
+      <w:r>
+        <w:rPr>
+          <w:bCs/>
+        </w:rPr>
+        <w:t>Matlab_GGT.m</w:t>
+      </w:r>
+    </w:p>
+    <w:p>
+      <w:pPr>
+        <w:pStyle w:val="Listenabsatz"/>
+        <w:numPr>
+          <w:ilvl w:val="0"/>
+          <w:numId w:val="4"/>
+        </w:numPr>
+        <w:rPr>
+          <w:b/>
+          <w:bCs/>
+        </w:rPr>
+      </w:pPr>
+      <w:r>
+        <w:rPr>
+          <w:bCs/>
+        </w:rPr>
+        <w:t>Simulation_Hauptrechenwerk</w:t>
+      </w:r>
+      <w:r>
+        <w:rPr>
+          <w:bCs/>
+        </w:rPr>
+        <w:t xml:space="preserve"> </w:t>
+      </w:r>
+      <w:r>
+        <w:rPr>
+          <w:bCs/>
+        </w:rPr>
+        <w:sym w:font="Wingdings" w:char="F0E0"/>
+      </w:r>
+      <w:r>
+        <w:rPr>
+          <w:bCs/>
+        </w:rPr>
+        <w:t>Vergleich.m</w:t>
+      </w:r>
+    </w:p>
+    <w:p>
+      <w:pPr>
+        <w:pStyle w:val="Listenabsatz"/>
+        <w:numPr>
+          <w:ilvl w:val="0"/>
+          <w:numId w:val="4"/>
+        </w:numPr>
+        <w:rPr>
+          <w:b/>
+          <w:bCs/>
+        </w:rPr>
+      </w:pPr>
+      <w:r>
+        <w:rPr>
+          <w:bCs/>
+        </w:rPr>
+        <w:t>Simulation_Hauptrechenwerk</w:t>
+      </w:r>
+      <w:r>
+        <w:rPr>
+          <w:bCs/>
+        </w:rPr>
+        <w:t xml:space="preserve"> </w:t>
+      </w:r>
+      <w:r>
+        <w:rPr>
+          <w:bCs/>
+        </w:rPr>
+        <w:sym w:font="Wingdings" w:char="F0E0"/>
+      </w:r>
+      <w:r>
+        <w:rPr>
+          <w:bCs/>
+        </w:rPr>
+        <w:t>ggt_zahlen.txt</w:t>
+      </w:r>
+    </w:p>
+    <w:p>
+      <w:pPr>
+        <w:pStyle w:val="Listenabsatz"/>
+        <w:numPr>
+          <w:ilvl w:val="0"/>
+          <w:numId w:val="4"/>
+        </w:numPr>
+        <w:rPr>
+          <w:b/>
+          <w:bCs/>
+        </w:rPr>
+      </w:pPr>
+      <w:r>
+        <w:rPr>
+          <w:bCs/>
+        </w:rPr>
+        <w:t>Simulation_Hauptrechenwerk</w:t>
+      </w:r>
+      <w:r>
+        <w:rPr>
+          <w:bCs/>
+        </w:rPr>
+        <w:t xml:space="preserve"> </w:t>
+      </w:r>
+      <w:r>
+        <w:rPr>
+          <w:bCs/>
+        </w:rPr>
+        <w:sym w:font="Wingdings" w:char="F0E0"/>
+      </w:r>
+      <w:r>
+        <w:rPr>
+          <w:bCs/>
+        </w:rPr>
+        <w:t>ggt_ergebnisse.txt</w:t>
+      </w:r>
+    </w:p>
+    <w:p>
+      <w:pPr>
+        <w:pStyle w:val="Listenabsatz"/>
+        <w:numPr>
+          <w:ilvl w:val="0"/>
+          <w:numId w:val="4"/>
+        </w:numPr>
+        <w:rPr>
+          <w:b/>
+          <w:bCs/>
+        </w:rPr>
+      </w:pPr>
+      <w:r>
+        <w:rPr>
+          <w:bCs/>
+        </w:rPr>
+        <w:t>Simulation_Hauptrechenwerk</w:t>
+      </w:r>
+      <w:r>
+        <w:rPr>
+          <w:bCs/>
+        </w:rPr>
+        <w:t xml:space="preserve"> </w:t>
+      </w:r>
+      <w:r>
+        <w:rPr>
+          <w:bCs/>
+        </w:rPr>
+        <w:sym w:font="Wingdings" w:char="F0E0"/>
+      </w:r>
+      <w:r>
+        <w:rPr>
+          <w:bCs/>
+        </w:rPr>
+        <w:t>ggt_ergebnisse_euklid.txt</w:t>
+      </w:r>
+    </w:p>
+    <w:p>
+      <w:pPr>
+        <w:pStyle w:val="Listenabsatz"/>
+        <w:numPr>
+          <w:ilvl w:val="0"/>
+          <w:numId w:val="4"/>
+        </w:numPr>
+        <w:rPr>
+          <w:b/>
+          <w:bCs/>
+        </w:rPr>
+      </w:pPr>
+      <w:r>
+        <w:rPr>
+          <w:bCs/>
+        </w:rPr>
+        <w:t>Simulation_Hauptrechenwerk</w:t>
+      </w:r>
+      <w:r>
+        <w:rPr>
+          <w:bCs/>
+        </w:rPr>
+        <w:sym w:font="Wingdings" w:char="F0E0"/>
+      </w:r>
+      <w:r>
+        <w:rPr>
+          <w:bCs/>
+        </w:rPr>
+        <w:t xml:space="preserve"> Sim_gesamt.mpf</w:t>
+      </w:r>
+    </w:p>
+    <w:p>
+      <w:pPr>
+        <w:rPr>
+          <w:b/>
+          <w:bCs/>
+        </w:rPr>
+      </w:pPr>
+    </w:p>
+    <w:p>
+      <w:pPr>
+        <w:pStyle w:val="Listenabsatz"/>
+        <w:numPr>
+          <w:ilvl w:val="0"/>
+          <w:numId w:val="4"/>
+        </w:numPr>
+        <w:rPr>
+          <w:b/>
+          <w:bCs/>
+        </w:rPr>
+      </w:pPr>
+      <w:r>
+        <w:rPr>
+          <w:bCs/>
+        </w:rPr>
+        <w:t xml:space="preserve">Sim_Modulo </w:t>
+      </w:r>
+      <w:r>
+        <w:rPr>
+          <w:bCs/>
+        </w:rPr>
+        <w:sym w:font="Wingdings" w:char="F0E0"/>
+      </w:r>
+    </w:p>
+    <w:p/>
     <w:sectPr>
       <w:pgSz w:w="11906" w:h="16838"/>
       <w:pgMar w:top="1417" w:right="1417" w:bottom="1134" w:left="1417" w:header="708" w:footer="708" w:gutter="0"/>
@@ -10818,6 +11922,119 @@
 <file path=word/numbering.xml><?xml version="1.0" encoding="utf-8"?>
 <w:numbering xmlns:wpc="http://schemas.microsoft.com/office/word/2010/wordprocessingCanvas" xmlns:cx="http://schemas.microsoft.com/office/drawing/2014/chartex" xmlns:cx1="http://schemas.microsoft.com/office/drawing/2015/9/8/chartex" xmlns:cx2="http://schemas.microsoft.com/office/drawing/2015/10/21/chartex" xmlns:cx3="http://schemas.microsoft.com/office/drawing/2016/5/9/chartex" xmlns:cx4="http://schemas.microsoft.com/office/drawing/2016/5/10/chartex" xmlns:cx5="http://schemas.microsoft.com/office/drawing/2016/5/11/chartex" xmlns:cx6="http://schemas.microsoft.com/office/drawing/2016/5/12/chartex" xmlns:cx7="http://schemas.microsoft.com/office/drawing/2016/5/13/chartex" xmlns:cx8="http://schemas.microsoft.com/office/drawing/2016/5/14/chartex" xmlns:mc="http://schemas.openxmlformats.org/markup-compatibility/2006" xmlns:aink="http://schemas.microsoft.com/office/drawing/2016/ink" xmlns:am3d="http://schemas.microsoft.com/office/drawing/2017/model3d" xmlns:o="urn:schemas-microsoft-com:office:office" xmlns:oel="http://schemas.microsoft.com/office/2019/extlst" xmlns:r="http://schemas.openxmlformats.org/officeDocument/2006/relationships" xmlns:m="http://schemas.openxmlformats.org/officeDocument/2006/math" xmlns:v="urn:schemas-microsoft-com:vml" xmlns:wp14="http://schemas.microsoft.com/office/word/2010/wordprocessingDrawing" xmlns:wp="http://schemas.openxmlformats.org/drawingml/2006/wordprocessingDrawing" xmlns:w10="urn:schemas-microsoft-com:office:word" xmlns:w="http://schemas.openxmlformats.org/wordprocessingml/2006/main" xmlns:w14="http://schemas.microsoft.com/office/word/2010/wordml" xmlns:w15="http://schemas.microsoft.com/office/word/2012/wordml" xmlns:w16cex="http://schemas.microsoft.com/office/word/2018/wordml/cex" xmlns:w16cid="http://schemas.microsoft.com/office/word/2016/wordml/cid" xmlns:w16="http://schemas.microsoft.com/office/word/2018/wordml" xmlns:w16du="http://schemas.microsoft.com/office/word/2023/wordml/word16du" xmlns:w16sdtdh="http://schemas.microsoft.com/office/word/2020/wordml/sdtdatahash" xmlns:w16sdtfl="http://schemas.microsoft.com/office/word/2024/wordml/sdtformatlock" xmlns:w16se="http://schemas.microsoft.com/office/word/2015/wordml/symex" xmlns:wpg="http://schemas.microsoft.com/office/word/2010/wordprocessingGroup" xmlns:wpi="http://schemas.microsoft.com/office/word/2010/wordprocessingInk" xmlns:wne="http://schemas.microsoft.com/office/word/2006/wordml" xmlns:wps="http://schemas.microsoft.com/office/word/2010/wordprocessingShape" mc:Ignorable="w14 w15 w16se w16cid w16 w16cex w16sdtdh w16sdtfl w16du wp14">
   <w:abstractNum w:abstractNumId="0" w15:restartNumberingAfterBreak="0">
+    <w:nsid w:val="17041874"/>
+    <w:multiLevelType w:val="hybridMultilevel"/>
+    <w:tmpl w:val="A59245C8"/>
+    <w:lvl w:ilvl="0" w:tplc="04070001">
+      <w:start w:val="1"/>
+      <w:numFmt w:val="bullet"/>
+      <w:lvlText w:val=""/>
+      <w:lvlJc w:val="left"/>
+      <w:pPr>
+        <w:ind w:left="720" w:hanging="360"/>
+      </w:pPr>
+      <w:rPr>
+        <w:rFonts w:ascii="Symbol" w:hAnsi="Symbol" w:hint="default"/>
+      </w:rPr>
+    </w:lvl>
+    <w:lvl w:ilvl="1" w:tplc="04070003" w:tentative="1">
+      <w:start w:val="1"/>
+      <w:numFmt w:val="bullet"/>
+      <w:lvlText w:val="o"/>
+      <w:lvlJc w:val="left"/>
+      <w:pPr>
+        <w:ind w:left="1440" w:hanging="360"/>
+      </w:pPr>
+      <w:rPr>
+        <w:rFonts w:ascii="Courier New" w:hAnsi="Courier New" w:cs="Courier New" w:hint="default"/>
+      </w:rPr>
+    </w:lvl>
+    <w:lvl w:ilvl="2" w:tplc="04070005" w:tentative="1">
+      <w:start w:val="1"/>
+      <w:numFmt w:val="bullet"/>
+      <w:lvlText w:val=""/>
+      <w:lvlJc w:val="left"/>
+      <w:pPr>
+        <w:ind w:left="2160" w:hanging="360"/>
+      </w:pPr>
+      <w:rPr>
+        <w:rFonts w:ascii="Wingdings" w:hAnsi="Wingdings" w:hint="default"/>
+      </w:rPr>
+    </w:lvl>
+    <w:lvl w:ilvl="3" w:tplc="04070001" w:tentative="1">
+      <w:start w:val="1"/>
+      <w:numFmt w:val="bullet"/>
+      <w:lvlText w:val=""/>
+      <w:lvlJc w:val="left"/>
+      <w:pPr>
+        <w:ind w:left="2880" w:hanging="360"/>
+      </w:pPr>
+      <w:rPr>
+        <w:rFonts w:ascii="Symbol" w:hAnsi="Symbol" w:hint="default"/>
+      </w:rPr>
+    </w:lvl>
+    <w:lvl w:ilvl="4" w:tplc="04070003" w:tentative="1">
+      <w:start w:val="1"/>
+      <w:numFmt w:val="bullet"/>
+      <w:lvlText w:val="o"/>
+      <w:lvlJc w:val="left"/>
+      <w:pPr>
+        <w:ind w:left="3600" w:hanging="360"/>
+      </w:pPr>
+      <w:rPr>
+        <w:rFonts w:ascii="Courier New" w:hAnsi="Courier New" w:cs="Courier New" w:hint="default"/>
+      </w:rPr>
+    </w:lvl>
+    <w:lvl w:ilvl="5" w:tplc="04070005" w:tentative="1">
+      <w:start w:val="1"/>
+      <w:numFmt w:val="bullet"/>
+      <w:lvlText w:val=""/>
+      <w:lvlJc w:val="left"/>
+      <w:pPr>
+        <w:ind w:left="4320" w:hanging="360"/>
+      </w:pPr>
+      <w:rPr>
+        <w:rFonts w:ascii="Wingdings" w:hAnsi="Wingdings" w:hint="default"/>
+      </w:rPr>
+    </w:lvl>
+    <w:lvl w:ilvl="6" w:tplc="04070001" w:tentative="1">
+      <w:start w:val="1"/>
+      <w:numFmt w:val="bullet"/>
+      <w:lvlText w:val=""/>
+      <w:lvlJc w:val="left"/>
+      <w:pPr>
+        <w:ind w:left="5040" w:hanging="360"/>
+      </w:pPr>
+      <w:rPr>
+        <w:rFonts w:ascii="Symbol" w:hAnsi="Symbol" w:hint="default"/>
+      </w:rPr>
+    </w:lvl>
+    <w:lvl w:ilvl="7" w:tplc="04070003" w:tentative="1">
+      <w:start w:val="1"/>
+      <w:numFmt w:val="bullet"/>
+      <w:lvlText w:val="o"/>
+      <w:lvlJc w:val="left"/>
+      <w:pPr>
+        <w:ind w:left="5760" w:hanging="360"/>
+      </w:pPr>
+      <w:rPr>
+        <w:rFonts w:ascii="Courier New" w:hAnsi="Courier New" w:cs="Courier New" w:hint="default"/>
+      </w:rPr>
+    </w:lvl>
+    <w:lvl w:ilvl="8" w:tplc="04070005" w:tentative="1">
+      <w:start w:val="1"/>
+      <w:numFmt w:val="bullet"/>
+      <w:lvlText w:val=""/>
+      <w:lvlJc w:val="left"/>
+      <w:pPr>
+        <w:ind w:left="6480" w:hanging="360"/>
+      </w:pPr>
+      <w:rPr>
+        <w:rFonts w:ascii="Wingdings" w:hAnsi="Wingdings" w:hint="default"/>
+      </w:rPr>
+    </w:lvl>
+  </w:abstractNum>
+  <w:abstractNum w:abstractNumId="1" w15:restartNumberingAfterBreak="0">
     <w:nsid w:val="5D7D3DC6"/>
     <w:multiLevelType w:val="multilevel"/>
     <w:tmpl w:val="AD202FF2"/>
@@ -10938,7 +12155,242 @@
       </w:rPr>
     </w:lvl>
   </w:abstractNum>
+  <w:abstractNum w:abstractNumId="2" w15:restartNumberingAfterBreak="0">
+    <w:nsid w:val="5FDA0994"/>
+    <w:multiLevelType w:val="hybridMultilevel"/>
+    <w:tmpl w:val="0E8A22A4"/>
+    <w:lvl w:ilvl="0" w:tplc="989C051A">
+      <w:start w:val="5"/>
+      <w:numFmt w:val="bullet"/>
+      <w:lvlText w:val="-"/>
+      <w:lvlJc w:val="left"/>
+      <w:pPr>
+        <w:ind w:left="720" w:hanging="360"/>
+      </w:pPr>
+      <w:rPr>
+        <w:rFonts w:ascii="Aptos" w:eastAsiaTheme="minorHAnsi" w:hAnsi="Aptos" w:cstheme="minorBidi" w:hint="default"/>
+      </w:rPr>
+    </w:lvl>
+    <w:lvl w:ilvl="1" w:tplc="04070003" w:tentative="1">
+      <w:start w:val="1"/>
+      <w:numFmt w:val="bullet"/>
+      <w:lvlText w:val="o"/>
+      <w:lvlJc w:val="left"/>
+      <w:pPr>
+        <w:ind w:left="1440" w:hanging="360"/>
+      </w:pPr>
+      <w:rPr>
+        <w:rFonts w:ascii="Courier New" w:hAnsi="Courier New" w:cs="Courier New" w:hint="default"/>
+      </w:rPr>
+    </w:lvl>
+    <w:lvl w:ilvl="2" w:tplc="04070005" w:tentative="1">
+      <w:start w:val="1"/>
+      <w:numFmt w:val="bullet"/>
+      <w:lvlText w:val=""/>
+      <w:lvlJc w:val="left"/>
+      <w:pPr>
+        <w:ind w:left="2160" w:hanging="360"/>
+      </w:pPr>
+      <w:rPr>
+        <w:rFonts w:ascii="Wingdings" w:hAnsi="Wingdings" w:hint="default"/>
+      </w:rPr>
+    </w:lvl>
+    <w:lvl w:ilvl="3" w:tplc="04070001" w:tentative="1">
+      <w:start w:val="1"/>
+      <w:numFmt w:val="bullet"/>
+      <w:lvlText w:val=""/>
+      <w:lvlJc w:val="left"/>
+      <w:pPr>
+        <w:ind w:left="2880" w:hanging="360"/>
+      </w:pPr>
+      <w:rPr>
+        <w:rFonts w:ascii="Symbol" w:hAnsi="Symbol" w:hint="default"/>
+      </w:rPr>
+    </w:lvl>
+    <w:lvl w:ilvl="4" w:tplc="04070003" w:tentative="1">
+      <w:start w:val="1"/>
+      <w:numFmt w:val="bullet"/>
+      <w:lvlText w:val="o"/>
+      <w:lvlJc w:val="left"/>
+      <w:pPr>
+        <w:ind w:left="3600" w:hanging="360"/>
+      </w:pPr>
+      <w:rPr>
+        <w:rFonts w:ascii="Courier New" w:hAnsi="Courier New" w:cs="Courier New" w:hint="default"/>
+      </w:rPr>
+    </w:lvl>
+    <w:lvl w:ilvl="5" w:tplc="04070005" w:tentative="1">
+      <w:start w:val="1"/>
+      <w:numFmt w:val="bullet"/>
+      <w:lvlText w:val=""/>
+      <w:lvlJc w:val="left"/>
+      <w:pPr>
+        <w:ind w:left="4320" w:hanging="360"/>
+      </w:pPr>
+      <w:rPr>
+        <w:rFonts w:ascii="Wingdings" w:hAnsi="Wingdings" w:hint="default"/>
+      </w:rPr>
+    </w:lvl>
+    <w:lvl w:ilvl="6" w:tplc="04070001" w:tentative="1">
+      <w:start w:val="1"/>
+      <w:numFmt w:val="bullet"/>
+      <w:lvlText w:val=""/>
+      <w:lvlJc w:val="left"/>
+      <w:pPr>
+        <w:ind w:left="5040" w:hanging="360"/>
+      </w:pPr>
+      <w:rPr>
+        <w:rFonts w:ascii="Symbol" w:hAnsi="Symbol" w:hint="default"/>
+      </w:rPr>
+    </w:lvl>
+    <w:lvl w:ilvl="7" w:tplc="04070003" w:tentative="1">
+      <w:start w:val="1"/>
+      <w:numFmt w:val="bullet"/>
+      <w:lvlText w:val="o"/>
+      <w:lvlJc w:val="left"/>
+      <w:pPr>
+        <w:ind w:left="5760" w:hanging="360"/>
+      </w:pPr>
+      <w:rPr>
+        <w:rFonts w:ascii="Courier New" w:hAnsi="Courier New" w:cs="Courier New" w:hint="default"/>
+      </w:rPr>
+    </w:lvl>
+    <w:lvl w:ilvl="8" w:tplc="04070005" w:tentative="1">
+      <w:start w:val="1"/>
+      <w:numFmt w:val="bullet"/>
+      <w:lvlText w:val=""/>
+      <w:lvlJc w:val="left"/>
+      <w:pPr>
+        <w:ind w:left="6480" w:hanging="360"/>
+      </w:pPr>
+      <w:rPr>
+        <w:rFonts w:ascii="Wingdings" w:hAnsi="Wingdings" w:hint="default"/>
+      </w:rPr>
+    </w:lvl>
+  </w:abstractNum>
+  <w:abstractNum w:abstractNumId="3" w15:restartNumberingAfterBreak="0">
+    <w:nsid w:val="62355DB1"/>
+    <w:multiLevelType w:val="hybridMultilevel"/>
+    <w:tmpl w:val="207469D0"/>
+    <w:lvl w:ilvl="0" w:tplc="04070001">
+      <w:start w:val="1"/>
+      <w:numFmt w:val="bullet"/>
+      <w:lvlText w:val=""/>
+      <w:lvlJc w:val="left"/>
+      <w:pPr>
+        <w:ind w:left="916" w:hanging="360"/>
+      </w:pPr>
+      <w:rPr>
+        <w:rFonts w:ascii="Symbol" w:hAnsi="Symbol" w:hint="default"/>
+      </w:rPr>
+    </w:lvl>
+    <w:lvl w:ilvl="1" w:tplc="04070003">
+      <w:start w:val="1"/>
+      <w:numFmt w:val="bullet"/>
+      <w:lvlText w:val="o"/>
+      <w:lvlJc w:val="left"/>
+      <w:pPr>
+        <w:ind w:left="1636" w:hanging="360"/>
+      </w:pPr>
+      <w:rPr>
+        <w:rFonts w:ascii="Courier New" w:hAnsi="Courier New" w:cs="Courier New" w:hint="default"/>
+      </w:rPr>
+    </w:lvl>
+    <w:lvl w:ilvl="2" w:tplc="04070005" w:tentative="1">
+      <w:start w:val="1"/>
+      <w:numFmt w:val="bullet"/>
+      <w:lvlText w:val=""/>
+      <w:lvlJc w:val="left"/>
+      <w:pPr>
+        <w:ind w:left="2356" w:hanging="360"/>
+      </w:pPr>
+      <w:rPr>
+        <w:rFonts w:ascii="Wingdings" w:hAnsi="Wingdings" w:hint="default"/>
+      </w:rPr>
+    </w:lvl>
+    <w:lvl w:ilvl="3" w:tplc="04070001" w:tentative="1">
+      <w:start w:val="1"/>
+      <w:numFmt w:val="bullet"/>
+      <w:lvlText w:val=""/>
+      <w:lvlJc w:val="left"/>
+      <w:pPr>
+        <w:ind w:left="3076" w:hanging="360"/>
+      </w:pPr>
+      <w:rPr>
+        <w:rFonts w:ascii="Symbol" w:hAnsi="Symbol" w:hint="default"/>
+      </w:rPr>
+    </w:lvl>
+    <w:lvl w:ilvl="4" w:tplc="04070003" w:tentative="1">
+      <w:start w:val="1"/>
+      <w:numFmt w:val="bullet"/>
+      <w:lvlText w:val="o"/>
+      <w:lvlJc w:val="left"/>
+      <w:pPr>
+        <w:ind w:left="3796" w:hanging="360"/>
+      </w:pPr>
+      <w:rPr>
+        <w:rFonts w:ascii="Courier New" w:hAnsi="Courier New" w:cs="Courier New" w:hint="default"/>
+      </w:rPr>
+    </w:lvl>
+    <w:lvl w:ilvl="5" w:tplc="04070005" w:tentative="1">
+      <w:start w:val="1"/>
+      <w:numFmt w:val="bullet"/>
+      <w:lvlText w:val=""/>
+      <w:lvlJc w:val="left"/>
+      <w:pPr>
+        <w:ind w:left="4516" w:hanging="360"/>
+      </w:pPr>
+      <w:rPr>
+        <w:rFonts w:ascii="Wingdings" w:hAnsi="Wingdings" w:hint="default"/>
+      </w:rPr>
+    </w:lvl>
+    <w:lvl w:ilvl="6" w:tplc="04070001" w:tentative="1">
+      <w:start w:val="1"/>
+      <w:numFmt w:val="bullet"/>
+      <w:lvlText w:val=""/>
+      <w:lvlJc w:val="left"/>
+      <w:pPr>
+        <w:ind w:left="5236" w:hanging="360"/>
+      </w:pPr>
+      <w:rPr>
+        <w:rFonts w:ascii="Symbol" w:hAnsi="Symbol" w:hint="default"/>
+      </w:rPr>
+    </w:lvl>
+    <w:lvl w:ilvl="7" w:tplc="04070003" w:tentative="1">
+      <w:start w:val="1"/>
+      <w:numFmt w:val="bullet"/>
+      <w:lvlText w:val="o"/>
+      <w:lvlJc w:val="left"/>
+      <w:pPr>
+        <w:ind w:left="5956" w:hanging="360"/>
+      </w:pPr>
+      <w:rPr>
+        <w:rFonts w:ascii="Courier New" w:hAnsi="Courier New" w:cs="Courier New" w:hint="default"/>
+      </w:rPr>
+    </w:lvl>
+    <w:lvl w:ilvl="8" w:tplc="04070005" w:tentative="1">
+      <w:start w:val="1"/>
+      <w:numFmt w:val="bullet"/>
+      <w:lvlText w:val=""/>
+      <w:lvlJc w:val="left"/>
+      <w:pPr>
+        <w:ind w:left="6676" w:hanging="360"/>
+      </w:pPr>
+      <w:rPr>
+        <w:rFonts w:ascii="Wingdings" w:hAnsi="Wingdings" w:hint="default"/>
+      </w:rPr>
+    </w:lvl>
+  </w:abstractNum>
   <w:num w:numId="1" w16cid:durableId="1981762497">
+    <w:abstractNumId w:val="1"/>
+  </w:num>
+  <w:num w:numId="2" w16cid:durableId="825361443">
+    <w:abstractNumId w:val="3"/>
+  </w:num>
+  <w:num w:numId="3" w16cid:durableId="610354645">
+    <w:abstractNumId w:val="2"/>
+  </w:num>
+  <w:num w:numId="4" w16cid:durableId="903682423">
     <w:abstractNumId w:val="0"/>
   </w:num>
 </w:numbering>

</xml_diff>